<commit_message>
uodated repoerts, added extra task
</commit_message>
<xml_diff>
--- a/lab3/ИСБД,_3_лаб_,_Лысенко_Артём_Константинович,_P33312.docx
+++ b/lab3/ИСБД,_3_лаб_,_Лысенко_Артём_Константинович,_P33312.docx
@@ -1270,7 +1270,6 @@
     <w:p>
       <w:pPr>
         <w:pStyle w:val="Normal"/>
-        <w:pBdr/>
         <w:shd w:fill="292A30"/>
         <w:spacing w:before="0" w:after="20"/>
         <w:jc w:val="left"/>
@@ -1748,17 +1747,64 @@
         </w:rPr>
       </w:pPr>
       <w:r>
+        <w:drawing>
+          <wp:anchor behindDoc="0" distT="0" distB="0" distL="0" distR="0" simplePos="0" locked="0" layoutInCell="0" allowOverlap="1" relativeHeight="3">
+            <wp:simplePos x="0" y="0"/>
+            <wp:positionH relativeFrom="column">
+              <wp:align>center</wp:align>
+            </wp:positionH>
+            <wp:positionV relativeFrom="paragraph">
+              <wp:posOffset>635</wp:posOffset>
+            </wp:positionV>
+            <wp:extent cx="6336030" cy="1862455"/>
+            <wp:effectExtent l="0" t="0" r="0" b="0"/>
+            <wp:wrapSquare wrapText="largest"/>
+            <wp:docPr id="2" name="Изображение1" descr=""/>
+            <wp:cNvGraphicFramePr>
+              <a:graphicFrameLocks xmlns:a="http://schemas.openxmlformats.org/drawingml/2006/main" noChangeAspect="1"/>
+            </wp:cNvGraphicFramePr>
+            <a:graphic xmlns:a="http://schemas.openxmlformats.org/drawingml/2006/main">
+              <a:graphicData uri="http://schemas.openxmlformats.org/drawingml/2006/picture">
+                <pic:pic xmlns:pic="http://schemas.openxmlformats.org/drawingml/2006/picture">
+                  <pic:nvPicPr>
+                    <pic:cNvPr id="2" name="Изображение1" descr=""/>
+                    <pic:cNvPicPr>
+                      <a:picLocks noChangeAspect="1" noChangeArrowheads="1"/>
+                    </pic:cNvPicPr>
+                  </pic:nvPicPr>
+                  <pic:blipFill>
+                    <a:blip r:embed="rId3"/>
+                    <a:stretch>
+                      <a:fillRect/>
+                    </a:stretch>
+                  </pic:blipFill>
+                  <pic:spPr bwMode="auto">
+                    <a:xfrm>
+                      <a:off x="0" y="0"/>
+                      <a:ext cx="6336030" cy="1862455"/>
+                    </a:xfrm>
+                    <a:prstGeom prst="rect">
+                      <a:avLst/>
+                    </a:prstGeom>
+                  </pic:spPr>
+                </pic:pic>
+              </a:graphicData>
+            </a:graphic>
+          </wp:anchor>
+        </w:drawing>
+      </w:r>
+      <w:r>
         <w:rPr>
           <w:b/>
           <w:bCs/>
         </w:rPr>
+        <w:br/>
         <w:t>2  запрос</w:t>
       </w:r>
     </w:p>
     <w:p>
       <w:pPr>
         <w:pStyle w:val="Normal"/>
-        <w:pBdr/>
         <w:shd w:fill="292A30"/>
         <w:spacing w:before="0" w:after="20"/>
         <w:jc w:val="left"/>
@@ -2323,17 +2369,217 @@
         </w:rPr>
       </w:pPr>
       <w:r>
+        <w:drawing>
+          <wp:anchor behindDoc="0" distT="0" distB="0" distL="0" distR="0" simplePos="0" locked="0" layoutInCell="0" allowOverlap="1" relativeHeight="4">
+            <wp:simplePos x="0" y="0"/>
+            <wp:positionH relativeFrom="column">
+              <wp:align>center</wp:align>
+            </wp:positionH>
+            <wp:positionV relativeFrom="paragraph">
+              <wp:posOffset>635</wp:posOffset>
+            </wp:positionV>
+            <wp:extent cx="6336030" cy="1862455"/>
+            <wp:effectExtent l="0" t="0" r="0" b="0"/>
+            <wp:wrapSquare wrapText="largest"/>
+            <wp:docPr id="3" name="Изображение2" descr=""/>
+            <wp:cNvGraphicFramePr>
+              <a:graphicFrameLocks xmlns:a="http://schemas.openxmlformats.org/drawingml/2006/main" noChangeAspect="1"/>
+            </wp:cNvGraphicFramePr>
+            <a:graphic xmlns:a="http://schemas.openxmlformats.org/drawingml/2006/main">
+              <a:graphicData uri="http://schemas.openxmlformats.org/drawingml/2006/picture">
+                <pic:pic xmlns:pic="http://schemas.openxmlformats.org/drawingml/2006/picture">
+                  <pic:nvPicPr>
+                    <pic:cNvPr id="3" name="Изображение2" descr=""/>
+                    <pic:cNvPicPr>
+                      <a:picLocks noChangeAspect="1" noChangeArrowheads="1"/>
+                    </pic:cNvPicPr>
+                  </pic:nvPicPr>
+                  <pic:blipFill>
+                    <a:blip r:embed="rId4"/>
+                    <a:stretch>
+                      <a:fillRect/>
+                    </a:stretch>
+                  </pic:blipFill>
+                  <pic:spPr bwMode="auto">
+                    <a:xfrm>
+                      <a:off x="0" y="0"/>
+                      <a:ext cx="6336030" cy="1862455"/>
+                    </a:xfrm>
+                    <a:prstGeom prst="rect">
+                      <a:avLst/>
+                    </a:prstGeom>
+                  </pic:spPr>
+                </pic:pic>
+              </a:graphicData>
+            </a:graphic>
+          </wp:anchor>
+        </w:drawing>
+      </w:r>
+      <w:r>
         <w:rPr>
           <w:b/>
           <w:bCs/>
         </w:rPr>
+        <w:br/>
+      </w:r>
+    </w:p>
+    <w:p>
+      <w:pPr>
+        <w:pStyle w:val="Normal"/>
+        <w:spacing w:before="0" w:after="20"/>
+        <w:jc w:val="left"/>
+        <w:rPr>
+          <w:b/>
+          <w:b/>
+          <w:bCs/>
+        </w:rPr>
+      </w:pPr>
+      <w:r>
+        <w:rPr/>
+      </w:r>
+    </w:p>
+    <w:p>
+      <w:pPr>
+        <w:pStyle w:val="Normal"/>
+        <w:spacing w:before="0" w:after="20"/>
+        <w:jc w:val="left"/>
+        <w:rPr>
+          <w:b/>
+          <w:b/>
+          <w:bCs/>
+        </w:rPr>
+      </w:pPr>
+      <w:r>
+        <w:rPr/>
+      </w:r>
+    </w:p>
+    <w:p>
+      <w:pPr>
+        <w:pStyle w:val="Normal"/>
+        <w:spacing w:before="0" w:after="20"/>
+        <w:jc w:val="left"/>
+        <w:rPr>
+          <w:b/>
+          <w:b/>
+          <w:bCs/>
+        </w:rPr>
+      </w:pPr>
+      <w:r>
+        <w:rPr/>
+      </w:r>
+    </w:p>
+    <w:p>
+      <w:pPr>
+        <w:pStyle w:val="Normal"/>
+        <w:spacing w:before="0" w:after="20"/>
+        <w:jc w:val="left"/>
+        <w:rPr>
+          <w:b/>
+          <w:b/>
+          <w:bCs/>
+        </w:rPr>
+      </w:pPr>
+      <w:r>
+        <w:rPr/>
+      </w:r>
+    </w:p>
+    <w:p>
+      <w:pPr>
+        <w:pStyle w:val="Normal"/>
+        <w:spacing w:before="0" w:after="20"/>
+        <w:jc w:val="left"/>
+        <w:rPr>
+          <w:b/>
+          <w:b/>
+          <w:bCs/>
+        </w:rPr>
+      </w:pPr>
+      <w:r>
+        <w:rPr/>
+      </w:r>
+    </w:p>
+    <w:p>
+      <w:pPr>
+        <w:pStyle w:val="Normal"/>
+        <w:spacing w:before="0" w:after="20"/>
+        <w:jc w:val="left"/>
+        <w:rPr>
+          <w:b/>
+          <w:b/>
+          <w:bCs/>
+        </w:rPr>
+      </w:pPr>
+      <w:r>
+        <w:rPr/>
+      </w:r>
+    </w:p>
+    <w:p>
+      <w:pPr>
+        <w:pStyle w:val="Normal"/>
+        <w:spacing w:before="0" w:after="20"/>
+        <w:jc w:val="left"/>
+        <w:rPr>
+          <w:b/>
+          <w:b/>
+          <w:bCs/>
+        </w:rPr>
+      </w:pPr>
+      <w:r>
+        <w:rPr/>
+      </w:r>
+    </w:p>
+    <w:p>
+      <w:pPr>
+        <w:pStyle w:val="Normal"/>
+        <w:spacing w:before="0" w:after="20"/>
+        <w:jc w:val="left"/>
+        <w:rPr>
+          <w:b/>
+          <w:b/>
+          <w:bCs/>
+        </w:rPr>
+      </w:pPr>
+      <w:r>
+        <w:rPr/>
+      </w:r>
+    </w:p>
+    <w:p>
+      <w:pPr>
+        <w:pStyle w:val="Normal"/>
+        <w:spacing w:before="0" w:after="20"/>
+        <w:jc w:val="left"/>
+        <w:rPr>
+          <w:b/>
+          <w:b/>
+          <w:bCs/>
+        </w:rPr>
+      </w:pPr>
+      <w:r>
+        <w:rPr/>
+      </w:r>
+    </w:p>
+    <w:p>
+      <w:pPr>
+        <w:pStyle w:val="Normal"/>
+        <w:spacing w:before="0" w:after="20"/>
+        <w:jc w:val="left"/>
+        <w:rPr>
+          <w:b/>
+          <w:b/>
+          <w:bCs/>
+        </w:rPr>
+      </w:pPr>
+      <w:r>
+        <w:rPr>
+          <w:b/>
+          <w:bCs/>
+        </w:rPr>
         <w:t>3 запрос</w:t>
       </w:r>
     </w:p>
     <w:p>
       <w:pPr>
         <w:pStyle w:val="Normal"/>
-        <w:pBdr/>
         <w:shd w:fill="292A30"/>
         <w:spacing w:before="0" w:after="20"/>
         <w:jc w:val="left"/>
@@ -3106,17 +3352,64 @@
         </w:rPr>
       </w:pPr>
       <w:r>
+        <w:drawing>
+          <wp:anchor behindDoc="0" distT="0" distB="0" distL="0" distR="0" simplePos="0" locked="0" layoutInCell="0" allowOverlap="1" relativeHeight="5">
+            <wp:simplePos x="0" y="0"/>
+            <wp:positionH relativeFrom="column">
+              <wp:align>center</wp:align>
+            </wp:positionH>
+            <wp:positionV relativeFrom="paragraph">
+              <wp:posOffset>635</wp:posOffset>
+            </wp:positionV>
+            <wp:extent cx="6336030" cy="1862455"/>
+            <wp:effectExtent l="0" t="0" r="0" b="0"/>
+            <wp:wrapSquare wrapText="largest"/>
+            <wp:docPr id="4" name="Изображение4" descr=""/>
+            <wp:cNvGraphicFramePr>
+              <a:graphicFrameLocks xmlns:a="http://schemas.openxmlformats.org/drawingml/2006/main" noChangeAspect="1"/>
+            </wp:cNvGraphicFramePr>
+            <a:graphic xmlns:a="http://schemas.openxmlformats.org/drawingml/2006/main">
+              <a:graphicData uri="http://schemas.openxmlformats.org/drawingml/2006/picture">
+                <pic:pic xmlns:pic="http://schemas.openxmlformats.org/drawingml/2006/picture">
+                  <pic:nvPicPr>
+                    <pic:cNvPr id="4" name="Изображение4" descr=""/>
+                    <pic:cNvPicPr>
+                      <a:picLocks noChangeAspect="1" noChangeArrowheads="1"/>
+                    </pic:cNvPicPr>
+                  </pic:nvPicPr>
+                  <pic:blipFill>
+                    <a:blip r:embed="rId5"/>
+                    <a:stretch>
+                      <a:fillRect/>
+                    </a:stretch>
+                  </pic:blipFill>
+                  <pic:spPr bwMode="auto">
+                    <a:xfrm>
+                      <a:off x="0" y="0"/>
+                      <a:ext cx="6336030" cy="1862455"/>
+                    </a:xfrm>
+                    <a:prstGeom prst="rect">
+                      <a:avLst/>
+                    </a:prstGeom>
+                  </pic:spPr>
+                </pic:pic>
+              </a:graphicData>
+            </a:graphic>
+          </wp:anchor>
+        </w:drawing>
+      </w:r>
+      <w:r>
         <w:rPr>
           <w:b/>
           <w:bCs/>
         </w:rPr>
+        <w:br/>
         <w:t>4 запрос</w:t>
       </w:r>
     </w:p>
     <w:p>
       <w:pPr>
         <w:pStyle w:val="Normal"/>
-        <w:pBdr/>
         <w:shd w:fill="292A30"/>
         <w:spacing w:before="0" w:after="20"/>
         <w:jc w:val="left"/>
@@ -3667,6 +3960,51 @@
       </w:pPr>
       <w:r>
         <w:rPr/>
+        <w:drawing>
+          <wp:anchor behindDoc="0" distT="0" distB="0" distL="0" distR="0" simplePos="0" locked="0" layoutInCell="0" allowOverlap="1" relativeHeight="6">
+            <wp:simplePos x="0" y="0"/>
+            <wp:positionH relativeFrom="column">
+              <wp:align>center</wp:align>
+            </wp:positionH>
+            <wp:positionV relativeFrom="paragraph">
+              <wp:posOffset>635</wp:posOffset>
+            </wp:positionV>
+            <wp:extent cx="6336030" cy="1862455"/>
+            <wp:effectExtent l="0" t="0" r="0" b="0"/>
+            <wp:wrapSquare wrapText="largest"/>
+            <wp:docPr id="5" name="Изображение5" descr=""/>
+            <wp:cNvGraphicFramePr>
+              <a:graphicFrameLocks xmlns:a="http://schemas.openxmlformats.org/drawingml/2006/main" noChangeAspect="1"/>
+            </wp:cNvGraphicFramePr>
+            <a:graphic xmlns:a="http://schemas.openxmlformats.org/drawingml/2006/main">
+              <a:graphicData uri="http://schemas.openxmlformats.org/drawingml/2006/picture">
+                <pic:pic xmlns:pic="http://schemas.openxmlformats.org/drawingml/2006/picture">
+                  <pic:nvPicPr>
+                    <pic:cNvPr id="5" name="Изображение5" descr=""/>
+                    <pic:cNvPicPr>
+                      <a:picLocks noChangeAspect="1" noChangeArrowheads="1"/>
+                    </pic:cNvPicPr>
+                  </pic:nvPicPr>
+                  <pic:blipFill>
+                    <a:blip r:embed="rId6"/>
+                    <a:stretch>
+                      <a:fillRect/>
+                    </a:stretch>
+                  </pic:blipFill>
+                  <pic:spPr bwMode="auto">
+                    <a:xfrm>
+                      <a:off x="0" y="0"/>
+                      <a:ext cx="6336030" cy="1862455"/>
+                    </a:xfrm>
+                    <a:prstGeom prst="rect">
+                      <a:avLst/>
+                    </a:prstGeom>
+                  </pic:spPr>
+                </pic:pic>
+              </a:graphicData>
+            </a:graphic>
+          </wp:anchor>
+        </w:drawing>
       </w:r>
     </w:p>
     <w:p>
@@ -3823,7 +4161,6 @@
     <w:p>
       <w:pPr>
         <w:pStyle w:val="Normal"/>
-        <w:pBdr/>
         <w:shd w:fill="292A30"/>
         <w:spacing w:before="0" w:after="20"/>
         <w:jc w:val="left"/>
@@ -5619,1661 +5956,1790 @@
         </w:rPr>
       </w:pPr>
       <w:r>
+        <w:drawing>
+          <wp:anchor behindDoc="0" distT="0" distB="0" distL="0" distR="0" simplePos="0" locked="0" layoutInCell="0" allowOverlap="1" relativeHeight="7">
+            <wp:simplePos x="0" y="0"/>
+            <wp:positionH relativeFrom="column">
+              <wp:align>center</wp:align>
+            </wp:positionH>
+            <wp:positionV relativeFrom="paragraph">
+              <wp:posOffset>635</wp:posOffset>
+            </wp:positionV>
+            <wp:extent cx="6336030" cy="1449705"/>
+            <wp:effectExtent l="0" t="0" r="0" b="0"/>
+            <wp:wrapSquare wrapText="largest"/>
+            <wp:docPr id="6" name="Изображение6" descr=""/>
+            <wp:cNvGraphicFramePr>
+              <a:graphicFrameLocks xmlns:a="http://schemas.openxmlformats.org/drawingml/2006/main" noChangeAspect="1"/>
+            </wp:cNvGraphicFramePr>
+            <a:graphic xmlns:a="http://schemas.openxmlformats.org/drawingml/2006/main">
+              <a:graphicData uri="http://schemas.openxmlformats.org/drawingml/2006/picture">
+                <pic:pic xmlns:pic="http://schemas.openxmlformats.org/drawingml/2006/picture">
+                  <pic:nvPicPr>
+                    <pic:cNvPr id="6" name="Изображение6" descr=""/>
+                    <pic:cNvPicPr>
+                      <a:picLocks noChangeAspect="1" noChangeArrowheads="1"/>
+                    </pic:cNvPicPr>
+                  </pic:nvPicPr>
+                  <pic:blipFill>
+                    <a:blip r:embed="rId7"/>
+                    <a:stretch>
+                      <a:fillRect/>
+                    </a:stretch>
+                  </pic:blipFill>
+                  <pic:spPr bwMode="auto">
+                    <a:xfrm>
+                      <a:off x="0" y="0"/>
+                      <a:ext cx="6336030" cy="1449705"/>
+                    </a:xfrm>
+                    <a:prstGeom prst="rect">
+                      <a:avLst/>
+                    </a:prstGeom>
+                  </pic:spPr>
+                </pic:pic>
+              </a:graphicData>
+            </a:graphic>
+          </wp:anchor>
+        </w:drawing>
+      </w:r>
+      <w:r>
         <w:rPr>
           <w:b/>
           <w:bCs/>
         </w:rPr>
-        <w:t>6 запрос</w:t>
-      </w:r>
-    </w:p>
-    <w:p>
-      <w:pPr>
-        <w:pStyle w:val="Normal"/>
-        <w:pBdr/>
-        <w:shd w:fill="292A30"/>
-        <w:spacing w:before="0" w:after="20"/>
-        <w:jc w:val="left"/>
-        <w:rPr/>
-      </w:pPr>
-      <w:r>
-        <w:rPr>
-          <w:rFonts w:ascii="JetBrains Mono" w:hAnsi="JetBrains Mono"/>
-          <w:b/>
-          <w:i w:val="false"/>
-          <w:color w:val="F97BB0"/>
-          <w:sz w:val="23"/>
-        </w:rPr>
-        <w:t xml:space="preserve">select </w:t>
-      </w:r>
-      <w:r>
-        <w:rPr>
-          <w:rFonts w:ascii="JetBrains Mono" w:hAnsi="JetBrains Mono"/>
-          <w:b w:val="false"/>
-          <w:i w:val="false"/>
-          <w:color w:val="82E6FF"/>
-          <w:sz w:val="23"/>
-        </w:rPr>
-        <w:t>"Н_УЧЕНИКИ"</w:t>
-      </w:r>
-      <w:r>
-        <w:rPr>
-          <w:rFonts w:ascii="JetBrains Mono" w:hAnsi="JetBrains Mono"/>
-          <w:b w:val="false"/>
-          <w:i w:val="false"/>
-          <w:color w:val="DFDFE0"/>
-          <w:sz w:val="23"/>
-        </w:rPr>
-        <w:t>.</w:t>
-      </w:r>
-      <w:r>
-        <w:rPr>
-          <w:rFonts w:ascii="JetBrains Mono" w:hAnsi="JetBrains Mono"/>
-          <w:b w:val="false"/>
-          <w:i w:val="false"/>
-          <w:color w:val="49B0CE"/>
-          <w:sz w:val="23"/>
-        </w:rPr>
-        <w:t>"ГРУППА"</w:t>
-      </w:r>
-      <w:r>
-        <w:rPr>
-          <w:rFonts w:ascii="JetBrains Mono" w:hAnsi="JetBrains Mono"/>
-          <w:b w:val="false"/>
-          <w:i w:val="false"/>
-          <w:color w:val="DFDFE0"/>
-          <w:sz w:val="23"/>
-        </w:rPr>
-        <w:t>,</w:t>
-      </w:r>
-      <w:r>
-        <w:rPr/>
-        <w:br/>
-      </w:r>
-      <w:r>
-        <w:rPr>
-          <w:rFonts w:ascii="JetBrains Mono" w:hAnsi="JetBrains Mono"/>
-          <w:b w:val="false"/>
-          <w:i w:val="false"/>
-          <w:color w:val="DFDFE0"/>
-          <w:sz w:val="23"/>
-        </w:rPr>
-        <w:t xml:space="preserve">       </w:t>
-      </w:r>
-      <w:r>
-        <w:rPr>
-          <w:rFonts w:ascii="JetBrains Mono" w:hAnsi="JetBrains Mono"/>
-          <w:b w:val="false"/>
-          <w:i w:val="false"/>
-          <w:color w:val="82E6FF"/>
-          <w:sz w:val="23"/>
-        </w:rPr>
-        <w:t>"Н_ЛЮДИ"</w:t>
-      </w:r>
-      <w:r>
-        <w:rPr>
-          <w:rFonts w:ascii="JetBrains Mono" w:hAnsi="JetBrains Mono"/>
-          <w:b w:val="false"/>
-          <w:i w:val="false"/>
-          <w:color w:val="DFDFE0"/>
-          <w:sz w:val="23"/>
-        </w:rPr>
-        <w:t>.</w:t>
-      </w:r>
-      <w:r>
-        <w:rPr>
-          <w:rFonts w:ascii="JetBrains Mono" w:hAnsi="JetBrains Mono"/>
-          <w:b w:val="false"/>
-          <w:i w:val="false"/>
-          <w:color w:val="49B0CE"/>
-          <w:sz w:val="23"/>
-        </w:rPr>
-        <w:t>"ИД"</w:t>
-      </w:r>
-      <w:r>
-        <w:rPr>
-          <w:rFonts w:ascii="JetBrains Mono" w:hAnsi="JetBrains Mono"/>
-          <w:b w:val="false"/>
-          <w:i w:val="false"/>
-          <w:color w:val="DFDFE0"/>
-          <w:sz w:val="23"/>
-        </w:rPr>
-        <w:t>,</w:t>
-      </w:r>
-      <w:r>
-        <w:rPr/>
-        <w:br/>
-      </w:r>
-      <w:r>
-        <w:rPr>
-          <w:rFonts w:ascii="JetBrains Mono" w:hAnsi="JetBrains Mono"/>
-          <w:b w:val="false"/>
-          <w:i w:val="false"/>
-          <w:color w:val="DFDFE0"/>
-          <w:sz w:val="23"/>
-        </w:rPr>
-        <w:t xml:space="preserve">       </w:t>
-      </w:r>
-      <w:r>
-        <w:rPr>
-          <w:rFonts w:ascii="JetBrains Mono" w:hAnsi="JetBrains Mono"/>
-          <w:b w:val="false"/>
-          <w:i w:val="false"/>
-          <w:color w:val="82E6FF"/>
-          <w:sz w:val="23"/>
-        </w:rPr>
-        <w:t>"Н_ЛЮДИ"</w:t>
-      </w:r>
-      <w:r>
-        <w:rPr>
-          <w:rFonts w:ascii="JetBrains Mono" w:hAnsi="JetBrains Mono"/>
-          <w:b w:val="false"/>
-          <w:i w:val="false"/>
-          <w:color w:val="DFDFE0"/>
-          <w:sz w:val="23"/>
-        </w:rPr>
-        <w:t>.</w:t>
-      </w:r>
-      <w:r>
-        <w:rPr>
-          <w:rFonts w:ascii="JetBrains Mono" w:hAnsi="JetBrains Mono"/>
-          <w:b w:val="false"/>
-          <w:i w:val="false"/>
-          <w:color w:val="49B0CE"/>
-          <w:sz w:val="23"/>
-        </w:rPr>
-        <w:t>"ИМЯ"</w:t>
-      </w:r>
-      <w:r>
-        <w:rPr>
-          <w:rFonts w:ascii="JetBrains Mono" w:hAnsi="JetBrains Mono"/>
-          <w:b w:val="false"/>
-          <w:i w:val="false"/>
-          <w:color w:val="DFDFE0"/>
-          <w:sz w:val="23"/>
-        </w:rPr>
-        <w:t>,</w:t>
-      </w:r>
-      <w:r>
-        <w:rPr/>
-        <w:br/>
-      </w:r>
-      <w:r>
-        <w:rPr>
-          <w:rFonts w:ascii="JetBrains Mono" w:hAnsi="JetBrains Mono"/>
-          <w:b w:val="false"/>
-          <w:i w:val="false"/>
-          <w:color w:val="DFDFE0"/>
-          <w:sz w:val="23"/>
-        </w:rPr>
-        <w:t xml:space="preserve">       </w:t>
-      </w:r>
-      <w:r>
-        <w:rPr>
-          <w:rFonts w:ascii="JetBrains Mono" w:hAnsi="JetBrains Mono"/>
-          <w:b w:val="false"/>
-          <w:i w:val="false"/>
-          <w:color w:val="82E6FF"/>
-          <w:sz w:val="23"/>
-        </w:rPr>
-        <w:t>"Н_ЛЮДИ"</w:t>
-      </w:r>
-      <w:r>
-        <w:rPr>
-          <w:rFonts w:ascii="JetBrains Mono" w:hAnsi="JetBrains Mono"/>
-          <w:b w:val="false"/>
-          <w:i w:val="false"/>
-          <w:color w:val="DFDFE0"/>
-          <w:sz w:val="23"/>
-        </w:rPr>
-        <w:t>.</w:t>
-      </w:r>
-      <w:r>
-        <w:rPr>
-          <w:rFonts w:ascii="JetBrains Mono" w:hAnsi="JetBrains Mono"/>
-          <w:b w:val="false"/>
-          <w:i w:val="false"/>
-          <w:color w:val="49B0CE"/>
-          <w:sz w:val="23"/>
-        </w:rPr>
-        <w:t>"ФАМИЛИЯ"</w:t>
-      </w:r>
-      <w:r>
-        <w:rPr>
-          <w:rFonts w:ascii="JetBrains Mono" w:hAnsi="JetBrains Mono"/>
-          <w:b w:val="false"/>
-          <w:i w:val="false"/>
-          <w:color w:val="DFDFE0"/>
-          <w:sz w:val="23"/>
-        </w:rPr>
-        <w:t>,</w:t>
-      </w:r>
-      <w:r>
-        <w:rPr/>
-        <w:br/>
-      </w:r>
-      <w:r>
-        <w:rPr>
-          <w:rFonts w:ascii="JetBrains Mono" w:hAnsi="JetBrains Mono"/>
-          <w:b w:val="false"/>
-          <w:i w:val="false"/>
-          <w:color w:val="DFDFE0"/>
-          <w:sz w:val="23"/>
-        </w:rPr>
-        <w:t xml:space="preserve">       </w:t>
-      </w:r>
-      <w:r>
-        <w:rPr>
-          <w:rFonts w:ascii="JetBrains Mono" w:hAnsi="JetBrains Mono"/>
-          <w:b w:val="false"/>
-          <w:i w:val="false"/>
-          <w:color w:val="82E6FF"/>
-          <w:sz w:val="23"/>
-        </w:rPr>
-        <w:t>"Н_ЛЮДИ"</w:t>
-      </w:r>
-      <w:r>
-        <w:rPr>
-          <w:rFonts w:ascii="JetBrains Mono" w:hAnsi="JetBrains Mono"/>
-          <w:b w:val="false"/>
-          <w:i w:val="false"/>
-          <w:color w:val="DFDFE0"/>
-          <w:sz w:val="23"/>
-        </w:rPr>
-        <w:t>.</w:t>
-      </w:r>
-      <w:r>
-        <w:rPr>
-          <w:rFonts w:ascii="JetBrains Mono" w:hAnsi="JetBrains Mono"/>
-          <w:b w:val="false"/>
-          <w:i w:val="false"/>
-          <w:color w:val="49B0CE"/>
-          <w:sz w:val="23"/>
-        </w:rPr>
-        <w:t>"ОТЧЕСТВО"</w:t>
-      </w:r>
-      <w:r>
-        <w:rPr>
-          <w:rFonts w:ascii="JetBrains Mono" w:hAnsi="JetBrains Mono"/>
-          <w:b w:val="false"/>
-          <w:i w:val="false"/>
-          <w:color w:val="DFDFE0"/>
-          <w:sz w:val="23"/>
-        </w:rPr>
-        <w:t>,</w:t>
-      </w:r>
-      <w:r>
-        <w:rPr/>
-        <w:br/>
-      </w:r>
-      <w:r>
-        <w:rPr>
-          <w:rFonts w:ascii="JetBrains Mono" w:hAnsi="JetBrains Mono"/>
-          <w:b w:val="false"/>
-          <w:i w:val="false"/>
-          <w:color w:val="DFDFE0"/>
-          <w:sz w:val="23"/>
-        </w:rPr>
-        <w:t xml:space="preserve">       </w:t>
-      </w:r>
-      <w:r>
-        <w:rPr>
-          <w:rFonts w:ascii="JetBrains Mono" w:hAnsi="JetBrains Mono"/>
-          <w:b w:val="false"/>
-          <w:i w:val="false"/>
-          <w:color w:val="82E6FF"/>
-          <w:sz w:val="23"/>
-        </w:rPr>
-        <w:t>"Н_УЧЕНИКИ"</w:t>
-      </w:r>
-      <w:r>
-        <w:rPr>
-          <w:rFonts w:ascii="JetBrains Mono" w:hAnsi="JetBrains Mono"/>
-          <w:b w:val="false"/>
-          <w:i w:val="false"/>
-          <w:color w:val="DFDFE0"/>
-          <w:sz w:val="23"/>
-        </w:rPr>
-        <w:t>.</w:t>
-      </w:r>
-      <w:r>
-        <w:rPr>
-          <w:rFonts w:ascii="JetBrains Mono" w:hAnsi="JetBrains Mono"/>
-          <w:b w:val="false"/>
-          <w:i w:val="false"/>
-          <w:color w:val="49B0CE"/>
-          <w:sz w:val="23"/>
-        </w:rPr>
-        <w:t>"П_ПРКОК_ИД"</w:t>
-      </w:r>
-      <w:r>
-        <w:rPr/>
-        <w:br/>
-      </w:r>
-      <w:r>
-        <w:rPr>
-          <w:rFonts w:ascii="JetBrains Mono" w:hAnsi="JetBrains Mono"/>
-          <w:b/>
-          <w:i w:val="false"/>
-          <w:color w:val="F97BB0"/>
-          <w:sz w:val="23"/>
-        </w:rPr>
-        <w:t xml:space="preserve">from </w:t>
-      </w:r>
-      <w:r>
-        <w:rPr>
-          <w:rFonts w:ascii="JetBrains Mono" w:hAnsi="JetBrains Mono"/>
-          <w:b w:val="false"/>
-          <w:i w:val="false"/>
-          <w:color w:val="82E6FF"/>
-          <w:sz w:val="23"/>
-        </w:rPr>
-        <w:t>"Н_УЧЕНИКИ"</w:t>
-      </w:r>
-      <w:r>
-        <w:rPr/>
-        <w:br/>
-      </w:r>
-      <w:r>
-        <w:rPr>
-          <w:rFonts w:ascii="JetBrains Mono" w:hAnsi="JetBrains Mono"/>
-          <w:b/>
-          <w:i w:val="false"/>
-          <w:color w:val="F97BB0"/>
-          <w:sz w:val="23"/>
-        </w:rPr>
-        <w:t xml:space="preserve">join </w:t>
-      </w:r>
-      <w:r>
-        <w:rPr>
-          <w:rFonts w:ascii="JetBrains Mono" w:hAnsi="JetBrains Mono"/>
-          <w:b w:val="false"/>
-          <w:i w:val="false"/>
-          <w:color w:val="82E6FF"/>
-          <w:sz w:val="23"/>
-        </w:rPr>
-        <w:t xml:space="preserve">"Н_ЛЮДИ" </w:t>
-      </w:r>
-      <w:r>
-        <w:rPr>
-          <w:rFonts w:ascii="JetBrains Mono" w:hAnsi="JetBrains Mono"/>
-          <w:b/>
-          <w:i w:val="false"/>
-          <w:color w:val="F97BB0"/>
-          <w:sz w:val="23"/>
-        </w:rPr>
-        <w:t xml:space="preserve">on </w:t>
-      </w:r>
-      <w:r>
-        <w:rPr>
-          <w:rFonts w:ascii="JetBrains Mono" w:hAnsi="JetBrains Mono"/>
-          <w:b w:val="false"/>
-          <w:i w:val="false"/>
-          <w:color w:val="82E6FF"/>
-          <w:sz w:val="23"/>
-        </w:rPr>
-        <w:t>"Н_ЛЮДИ"</w:t>
-      </w:r>
-      <w:r>
-        <w:rPr>
-          <w:rFonts w:ascii="JetBrains Mono" w:hAnsi="JetBrains Mono"/>
-          <w:b w:val="false"/>
-          <w:i w:val="false"/>
-          <w:color w:val="DFDFE0"/>
-          <w:sz w:val="23"/>
-        </w:rPr>
-        <w:t>.</w:t>
-      </w:r>
-      <w:r>
-        <w:rPr>
-          <w:rFonts w:ascii="JetBrains Mono" w:hAnsi="JetBrains Mono"/>
-          <w:b w:val="false"/>
-          <w:i w:val="false"/>
-          <w:color w:val="49B0CE"/>
-          <w:sz w:val="23"/>
-        </w:rPr>
-        <w:t xml:space="preserve">"ИД" </w:t>
-      </w:r>
-      <w:r>
-        <w:rPr>
-          <w:rFonts w:ascii="JetBrains Mono" w:hAnsi="JetBrains Mono"/>
-          <w:b w:val="false"/>
-          <w:i w:val="false"/>
-          <w:color w:val="DFDFE0"/>
-          <w:sz w:val="23"/>
-        </w:rPr>
-        <w:t xml:space="preserve">= </w:t>
-      </w:r>
-      <w:r>
-        <w:rPr>
-          <w:rFonts w:ascii="JetBrains Mono" w:hAnsi="JetBrains Mono"/>
-          <w:b w:val="false"/>
-          <w:i w:val="false"/>
-          <w:color w:val="82E6FF"/>
-          <w:sz w:val="23"/>
-        </w:rPr>
-        <w:t>"Н_УЧЕНИКИ"</w:t>
-      </w:r>
-      <w:r>
-        <w:rPr>
-          <w:rFonts w:ascii="JetBrains Mono" w:hAnsi="JetBrains Mono"/>
-          <w:b w:val="false"/>
-          <w:i w:val="false"/>
-          <w:color w:val="DFDFE0"/>
-          <w:sz w:val="23"/>
-        </w:rPr>
-        <w:t>.</w:t>
-      </w:r>
-      <w:r>
-        <w:rPr>
-          <w:rFonts w:ascii="JetBrains Mono" w:hAnsi="JetBrains Mono"/>
-          <w:b w:val="false"/>
-          <w:i w:val="false"/>
-          <w:color w:val="49B0CE"/>
-          <w:sz w:val="23"/>
-        </w:rPr>
-        <w:t>"ЧЛВК_ИД"</w:t>
-      </w:r>
-      <w:r>
-        <w:rPr/>
-        <w:br/>
-      </w:r>
-      <w:r>
-        <w:rPr>
-          <w:rFonts w:ascii="JetBrains Mono" w:hAnsi="JetBrains Mono"/>
-          <w:b/>
-          <w:i w:val="false"/>
-          <w:color w:val="F97BB0"/>
-          <w:sz w:val="23"/>
-        </w:rPr>
-        <w:t xml:space="preserve">join </w:t>
-      </w:r>
-      <w:r>
-        <w:rPr>
-          <w:rFonts w:ascii="JetBrains Mono" w:hAnsi="JetBrains Mono"/>
-          <w:b w:val="false"/>
-          <w:i w:val="false"/>
-          <w:color w:val="82E6FF"/>
-          <w:sz w:val="23"/>
-        </w:rPr>
-        <w:t xml:space="preserve">"Н_ПЛАНЫ" </w:t>
-      </w:r>
-      <w:r>
-        <w:rPr>
-          <w:rFonts w:ascii="JetBrains Mono" w:hAnsi="JetBrains Mono"/>
-          <w:b/>
-          <w:i w:val="false"/>
-          <w:color w:val="F97BB0"/>
-          <w:sz w:val="23"/>
-        </w:rPr>
-        <w:t xml:space="preserve">on </w:t>
-      </w:r>
-      <w:r>
-        <w:rPr>
-          <w:rFonts w:ascii="JetBrains Mono" w:hAnsi="JetBrains Mono"/>
-          <w:b w:val="false"/>
-          <w:i w:val="false"/>
-          <w:color w:val="82E6FF"/>
-          <w:sz w:val="23"/>
-        </w:rPr>
-        <w:t>"Н_УЧЕНИКИ"</w:t>
-      </w:r>
-      <w:r>
-        <w:rPr>
-          <w:rFonts w:ascii="JetBrains Mono" w:hAnsi="JetBrains Mono"/>
-          <w:b w:val="false"/>
-          <w:i w:val="false"/>
-          <w:color w:val="DFDFE0"/>
-          <w:sz w:val="23"/>
-        </w:rPr>
-        <w:t>.</w:t>
-      </w:r>
-      <w:r>
-        <w:rPr>
-          <w:rFonts w:ascii="JetBrains Mono" w:hAnsi="JetBrains Mono"/>
-          <w:b w:val="false"/>
-          <w:i w:val="false"/>
-          <w:color w:val="49B0CE"/>
-          <w:sz w:val="23"/>
-        </w:rPr>
-        <w:t xml:space="preserve">"ПЛАН_ИД" </w:t>
-      </w:r>
-      <w:r>
-        <w:rPr>
-          <w:rFonts w:ascii="JetBrains Mono" w:hAnsi="JetBrains Mono"/>
-          <w:b w:val="false"/>
-          <w:i w:val="false"/>
-          <w:color w:val="DFDFE0"/>
-          <w:sz w:val="23"/>
-        </w:rPr>
-        <w:t xml:space="preserve">= </w:t>
-      </w:r>
-      <w:r>
-        <w:rPr>
-          <w:rFonts w:ascii="JetBrains Mono" w:hAnsi="JetBrains Mono"/>
-          <w:b w:val="false"/>
-          <w:i w:val="false"/>
-          <w:color w:val="82E6FF"/>
-          <w:sz w:val="23"/>
-        </w:rPr>
-        <w:t>"Н_ПЛАНЫ"</w:t>
-      </w:r>
-      <w:r>
-        <w:rPr>
-          <w:rFonts w:ascii="JetBrains Mono" w:hAnsi="JetBrains Mono"/>
-          <w:b w:val="false"/>
-          <w:i w:val="false"/>
-          <w:color w:val="DFDFE0"/>
-          <w:sz w:val="23"/>
-        </w:rPr>
-        <w:t>.</w:t>
-      </w:r>
-      <w:r>
-        <w:rPr>
-          <w:rFonts w:ascii="JetBrains Mono" w:hAnsi="JetBrains Mono"/>
-          <w:b w:val="false"/>
-          <w:i w:val="false"/>
-          <w:color w:val="49B0CE"/>
-          <w:sz w:val="23"/>
-        </w:rPr>
-        <w:t>"ИД"</w:t>
-      </w:r>
-      <w:r>
-        <w:rPr/>
-        <w:br/>
-      </w:r>
-      <w:r>
-        <w:rPr>
-          <w:rFonts w:ascii="JetBrains Mono" w:hAnsi="JetBrains Mono"/>
-          <w:b/>
-          <w:i w:val="false"/>
-          <w:color w:val="F97BB0"/>
-          <w:sz w:val="23"/>
-        </w:rPr>
-        <w:t xml:space="preserve">join </w:t>
-      </w:r>
-      <w:r>
-        <w:rPr>
-          <w:rFonts w:ascii="JetBrains Mono" w:hAnsi="JetBrains Mono"/>
-          <w:b w:val="false"/>
-          <w:i w:val="false"/>
-          <w:color w:val="82E6FF"/>
-          <w:sz w:val="23"/>
-        </w:rPr>
-        <w:t xml:space="preserve">"Н_ФОРМЫ_ОБУЧЕНИЯ" </w:t>
-      </w:r>
-      <w:r>
-        <w:rPr>
-          <w:rFonts w:ascii="JetBrains Mono" w:hAnsi="JetBrains Mono"/>
-          <w:b/>
-          <w:i w:val="false"/>
-          <w:color w:val="F97BB0"/>
-          <w:sz w:val="23"/>
-        </w:rPr>
-        <w:t xml:space="preserve">on </w:t>
-      </w:r>
-      <w:r>
-        <w:rPr>
-          <w:rFonts w:ascii="JetBrains Mono" w:hAnsi="JetBrains Mono"/>
-          <w:b w:val="false"/>
-          <w:i w:val="false"/>
-          <w:color w:val="82E6FF"/>
-          <w:sz w:val="23"/>
-        </w:rPr>
-        <w:t>"Н_ПЛАНЫ"</w:t>
-      </w:r>
-      <w:r>
-        <w:rPr>
-          <w:rFonts w:ascii="JetBrains Mono" w:hAnsi="JetBrains Mono"/>
-          <w:b w:val="false"/>
-          <w:i w:val="false"/>
-          <w:color w:val="DFDFE0"/>
-          <w:sz w:val="23"/>
-        </w:rPr>
-        <w:t>.</w:t>
-      </w:r>
-      <w:r>
-        <w:rPr>
-          <w:rFonts w:ascii="JetBrains Mono" w:hAnsi="JetBrains Mono"/>
-          <w:b w:val="false"/>
-          <w:i w:val="false"/>
-          <w:color w:val="49B0CE"/>
-          <w:sz w:val="23"/>
-        </w:rPr>
-        <w:t xml:space="preserve">"ФО_ИД" </w:t>
-      </w:r>
-      <w:r>
-        <w:rPr>
-          <w:rFonts w:ascii="JetBrains Mono" w:hAnsi="JetBrains Mono"/>
-          <w:b w:val="false"/>
-          <w:i w:val="false"/>
-          <w:color w:val="DFDFE0"/>
-          <w:sz w:val="23"/>
-        </w:rPr>
-        <w:t xml:space="preserve">= </w:t>
-      </w:r>
-      <w:r>
-        <w:rPr>
-          <w:rFonts w:ascii="JetBrains Mono" w:hAnsi="JetBrains Mono"/>
-          <w:b w:val="false"/>
-          <w:i w:val="false"/>
-          <w:color w:val="82E6FF"/>
-          <w:sz w:val="23"/>
-        </w:rPr>
-        <w:t>"Н_ФОРМЫ_ОБУЧЕНИЯ"</w:t>
-      </w:r>
-      <w:r>
-        <w:rPr>
-          <w:rFonts w:ascii="JetBrains Mono" w:hAnsi="JetBrains Mono"/>
-          <w:b w:val="false"/>
-          <w:i w:val="false"/>
-          <w:color w:val="DFDFE0"/>
-          <w:sz w:val="23"/>
-        </w:rPr>
-        <w:t>.</w:t>
-      </w:r>
-      <w:r>
-        <w:rPr>
-          <w:rFonts w:ascii="JetBrains Mono" w:hAnsi="JetBrains Mono"/>
-          <w:b w:val="false"/>
-          <w:i w:val="false"/>
-          <w:color w:val="49B0CE"/>
-          <w:sz w:val="23"/>
-        </w:rPr>
-        <w:t>"ИД"</w:t>
-      </w:r>
-      <w:r>
-        <w:rPr/>
-        <w:br/>
-      </w:r>
-      <w:r>
-        <w:rPr>
-          <w:rFonts w:ascii="JetBrains Mono" w:hAnsi="JetBrains Mono"/>
-          <w:b/>
-          <w:i w:val="false"/>
-          <w:color w:val="F97BB0"/>
-          <w:sz w:val="23"/>
-        </w:rPr>
-        <w:t xml:space="preserve">join </w:t>
-      </w:r>
-      <w:r>
-        <w:rPr>
-          <w:rFonts w:ascii="JetBrains Mono" w:hAnsi="JetBrains Mono"/>
-          <w:b w:val="false"/>
-          <w:i w:val="false"/>
-          <w:color w:val="82E6FF"/>
-          <w:sz w:val="23"/>
-        </w:rPr>
-        <w:t xml:space="preserve">"Н_НАПРАВЛЕНИЯ_СПЕЦИАЛ" </w:t>
-      </w:r>
-      <w:r>
-        <w:rPr>
-          <w:rFonts w:ascii="JetBrains Mono" w:hAnsi="JetBrains Mono"/>
-          <w:b/>
-          <w:i w:val="false"/>
-          <w:color w:val="F97BB0"/>
-          <w:sz w:val="23"/>
-        </w:rPr>
-        <w:t xml:space="preserve">on </w:t>
-      </w:r>
-      <w:r>
-        <w:rPr>
-          <w:rFonts w:ascii="JetBrains Mono" w:hAnsi="JetBrains Mono"/>
-          <w:b w:val="false"/>
-          <w:i w:val="false"/>
-          <w:color w:val="82E6FF"/>
-          <w:sz w:val="23"/>
-        </w:rPr>
-        <w:t>"Н_ПЛАНЫ"</w:t>
-      </w:r>
-      <w:r>
-        <w:rPr>
-          <w:rFonts w:ascii="JetBrains Mono" w:hAnsi="JetBrains Mono"/>
-          <w:b w:val="false"/>
-          <w:i w:val="false"/>
-          <w:color w:val="DFDFE0"/>
-          <w:sz w:val="23"/>
-        </w:rPr>
-        <w:t>.</w:t>
-      </w:r>
-      <w:r>
-        <w:rPr>
-          <w:rFonts w:ascii="JetBrains Mono" w:hAnsi="JetBrains Mono"/>
-          <w:b w:val="false"/>
-          <w:i w:val="false"/>
-          <w:color w:val="49B0CE"/>
-          <w:sz w:val="23"/>
-        </w:rPr>
-        <w:t xml:space="preserve">"НАПС_ИД" </w:t>
-      </w:r>
-      <w:r>
-        <w:rPr>
-          <w:rFonts w:ascii="JetBrains Mono" w:hAnsi="JetBrains Mono"/>
-          <w:b w:val="false"/>
-          <w:i w:val="false"/>
-          <w:color w:val="DFDFE0"/>
-          <w:sz w:val="23"/>
-        </w:rPr>
-        <w:t xml:space="preserve">= </w:t>
-      </w:r>
-      <w:r>
-        <w:rPr>
-          <w:rFonts w:ascii="JetBrains Mono" w:hAnsi="JetBrains Mono"/>
-          <w:b w:val="false"/>
-          <w:i w:val="false"/>
-          <w:color w:val="82E6FF"/>
-          <w:sz w:val="23"/>
-        </w:rPr>
-        <w:t>"Н_НАПРАВЛЕНИЯ_СПЕЦИАЛ"</w:t>
-      </w:r>
-      <w:r>
-        <w:rPr>
-          <w:rFonts w:ascii="JetBrains Mono" w:hAnsi="JetBrains Mono"/>
-          <w:b w:val="false"/>
-          <w:i w:val="false"/>
-          <w:color w:val="DFDFE0"/>
-          <w:sz w:val="23"/>
-        </w:rPr>
-        <w:t>.</w:t>
-      </w:r>
-      <w:r>
-        <w:rPr>
-          <w:rFonts w:ascii="JetBrains Mono" w:hAnsi="JetBrains Mono"/>
-          <w:b w:val="false"/>
-          <w:i w:val="false"/>
-          <w:color w:val="49B0CE"/>
-          <w:sz w:val="23"/>
-        </w:rPr>
-        <w:t>"ИД"</w:t>
-      </w:r>
-      <w:r>
-        <w:rPr/>
-        <w:br/>
-      </w:r>
-      <w:r>
-        <w:rPr>
-          <w:rFonts w:ascii="JetBrains Mono" w:hAnsi="JetBrains Mono"/>
-          <w:b/>
-          <w:i w:val="false"/>
-          <w:color w:val="F97BB0"/>
-          <w:sz w:val="23"/>
-        </w:rPr>
-        <w:t xml:space="preserve">join </w:t>
-      </w:r>
-      <w:r>
-        <w:rPr>
-          <w:rFonts w:ascii="JetBrains Mono" w:hAnsi="JetBrains Mono"/>
-          <w:b w:val="false"/>
-          <w:i w:val="false"/>
-          <w:color w:val="82E6FF"/>
-          <w:sz w:val="23"/>
-        </w:rPr>
-        <w:t xml:space="preserve">"Н_НАПР_СПЕЦ" </w:t>
-      </w:r>
-      <w:r>
-        <w:rPr>
-          <w:rFonts w:ascii="JetBrains Mono" w:hAnsi="JetBrains Mono"/>
-          <w:b/>
-          <w:i w:val="false"/>
-          <w:color w:val="F97BB0"/>
-          <w:sz w:val="23"/>
-        </w:rPr>
-        <w:t xml:space="preserve">on </w:t>
-      </w:r>
-      <w:r>
-        <w:rPr>
-          <w:rFonts w:ascii="JetBrains Mono" w:hAnsi="JetBrains Mono"/>
-          <w:b w:val="false"/>
-          <w:i w:val="false"/>
-          <w:color w:val="82E6FF"/>
-          <w:sz w:val="23"/>
-        </w:rPr>
-        <w:t>"Н_НАПРАВЛЕНИЯ_СПЕЦИАЛ"</w:t>
-      </w:r>
-      <w:r>
-        <w:rPr>
-          <w:rFonts w:ascii="JetBrains Mono" w:hAnsi="JetBrains Mono"/>
-          <w:b w:val="false"/>
-          <w:i w:val="false"/>
-          <w:color w:val="DFDFE0"/>
-          <w:sz w:val="23"/>
-        </w:rPr>
-        <w:t>.</w:t>
-      </w:r>
-      <w:r>
-        <w:rPr>
-          <w:rFonts w:ascii="JetBrains Mono" w:hAnsi="JetBrains Mono"/>
-          <w:b w:val="false"/>
-          <w:i w:val="false"/>
-          <w:color w:val="49B0CE"/>
-          <w:sz w:val="23"/>
-        </w:rPr>
-        <w:t xml:space="preserve">"НС_ИД" </w:t>
-      </w:r>
-      <w:r>
-        <w:rPr>
-          <w:rFonts w:ascii="JetBrains Mono" w:hAnsi="JetBrains Mono"/>
-          <w:b w:val="false"/>
-          <w:i w:val="false"/>
-          <w:color w:val="DFDFE0"/>
-          <w:sz w:val="23"/>
-        </w:rPr>
-        <w:t xml:space="preserve">= </w:t>
-      </w:r>
-      <w:r>
-        <w:rPr>
-          <w:rFonts w:ascii="JetBrains Mono" w:hAnsi="JetBrains Mono"/>
-          <w:b w:val="false"/>
-          <w:i w:val="false"/>
-          <w:color w:val="82E6FF"/>
-          <w:sz w:val="23"/>
-        </w:rPr>
-        <w:t>"Н_НАПР_СПЕЦ"</w:t>
-      </w:r>
-      <w:r>
-        <w:rPr>
-          <w:rFonts w:ascii="JetBrains Mono" w:hAnsi="JetBrains Mono"/>
-          <w:b w:val="false"/>
-          <w:i w:val="false"/>
-          <w:color w:val="DFDFE0"/>
-          <w:sz w:val="23"/>
-        </w:rPr>
-        <w:t>.</w:t>
-      </w:r>
-      <w:r>
-        <w:rPr>
-          <w:rFonts w:ascii="JetBrains Mono" w:hAnsi="JetBrains Mono"/>
-          <w:b w:val="false"/>
-          <w:i w:val="false"/>
-          <w:color w:val="49B0CE"/>
-          <w:sz w:val="23"/>
-        </w:rPr>
-        <w:t>"ИД"</w:t>
-      </w:r>
-      <w:r>
-        <w:rPr/>
-        <w:br/>
-      </w:r>
-      <w:r>
-        <w:rPr>
-          <w:rFonts w:ascii="JetBrains Mono" w:hAnsi="JetBrains Mono"/>
-          <w:b/>
-          <w:i w:val="false"/>
-          <w:color w:val="F97BB0"/>
-          <w:sz w:val="23"/>
-        </w:rPr>
-        <w:t xml:space="preserve">where </w:t>
-      </w:r>
-      <w:r>
-        <w:rPr>
-          <w:rFonts w:ascii="JetBrains Mono" w:hAnsi="JetBrains Mono"/>
-          <w:b w:val="false"/>
-          <w:i w:val="false"/>
-          <w:color w:val="49B0CE"/>
-          <w:sz w:val="23"/>
-        </w:rPr>
-        <w:t xml:space="preserve">"НАЧАЛО" </w:t>
-      </w:r>
-      <w:r>
-        <w:rPr>
-          <w:rFonts w:ascii="JetBrains Mono" w:hAnsi="JetBrains Mono"/>
-          <w:b w:val="false"/>
-          <w:i w:val="false"/>
-          <w:color w:val="DFDFE0"/>
-          <w:sz w:val="23"/>
-        </w:rPr>
-        <w:t xml:space="preserve">= </w:t>
-      </w:r>
-      <w:r>
-        <w:rPr>
-          <w:rFonts w:ascii="JetBrains Mono" w:hAnsi="JetBrains Mono"/>
-          <w:b w:val="false"/>
-          <w:i w:val="false"/>
-          <w:color w:val="FF806C"/>
-          <w:sz w:val="23"/>
-        </w:rPr>
-        <w:t>'2012-09-01 00:00:00.000000'</w:t>
-      </w:r>
-      <w:r>
-        <w:rPr/>
-        <w:br/>
-      </w:r>
-      <w:r>
-        <w:rPr>
-          <w:rFonts w:ascii="JetBrains Mono" w:hAnsi="JetBrains Mono"/>
-          <w:b/>
-          <w:i w:val="false"/>
-          <w:color w:val="F97BB0"/>
-          <w:sz w:val="23"/>
-        </w:rPr>
-        <w:t xml:space="preserve">and </w:t>
-      </w:r>
-      <w:r>
-        <w:rPr>
-          <w:rFonts w:ascii="JetBrains Mono" w:hAnsi="JetBrains Mono"/>
-          <w:b w:val="false"/>
-          <w:i w:val="false"/>
-          <w:color w:val="49B0CE"/>
-          <w:sz w:val="23"/>
-        </w:rPr>
-        <w:t xml:space="preserve">"КУРС" </w:t>
-      </w:r>
-      <w:r>
-        <w:rPr>
-          <w:rFonts w:ascii="JetBrains Mono" w:hAnsi="JetBrains Mono"/>
-          <w:b w:val="false"/>
-          <w:i w:val="false"/>
-          <w:color w:val="DFDFE0"/>
-          <w:sz w:val="23"/>
-        </w:rPr>
-        <w:t xml:space="preserve">= </w:t>
-      </w:r>
-      <w:r>
-        <w:rPr>
-          <w:rFonts w:ascii="JetBrains Mono" w:hAnsi="JetBrains Mono"/>
-          <w:b w:val="false"/>
-          <w:i w:val="false"/>
-          <w:color w:val="FF806C"/>
-          <w:sz w:val="23"/>
-        </w:rPr>
-        <w:t>'1'</w:t>
-      </w:r>
-      <w:r>
-        <w:rPr/>
-        <w:br/>
-      </w:r>
-      <w:r>
-        <w:rPr>
-          <w:rFonts w:ascii="JetBrains Mono" w:hAnsi="JetBrains Mono"/>
-          <w:b/>
-          <w:i w:val="false"/>
-          <w:color w:val="F97BB0"/>
-          <w:sz w:val="23"/>
-        </w:rPr>
-        <w:t xml:space="preserve">and </w:t>
-      </w:r>
-      <w:r>
-        <w:rPr>
-          <w:rFonts w:ascii="JetBrains Mono" w:hAnsi="JetBrains Mono"/>
-          <w:b w:val="false"/>
-          <w:i w:val="false"/>
-          <w:color w:val="82E6FF"/>
-          <w:sz w:val="23"/>
-        </w:rPr>
-        <w:t>"Н_ФОРМЫ_ОБУЧЕНИЯ"</w:t>
-      </w:r>
-      <w:r>
-        <w:rPr>
-          <w:rFonts w:ascii="JetBrains Mono" w:hAnsi="JetBrains Mono"/>
-          <w:b w:val="false"/>
-          <w:i w:val="false"/>
-          <w:color w:val="DFDFE0"/>
-          <w:sz w:val="23"/>
-        </w:rPr>
-        <w:t>.</w:t>
-      </w:r>
-      <w:r>
-        <w:rPr>
-          <w:rFonts w:ascii="JetBrains Mono" w:hAnsi="JetBrains Mono"/>
-          <w:b w:val="false"/>
-          <w:i w:val="false"/>
-          <w:color w:val="49B0CE"/>
-          <w:sz w:val="23"/>
-        </w:rPr>
-        <w:t xml:space="preserve">"НАИМЕНОВАНИЕ" </w:t>
-      </w:r>
-      <w:r>
-        <w:rPr>
-          <w:rFonts w:ascii="JetBrains Mono" w:hAnsi="JetBrains Mono"/>
-          <w:b w:val="false"/>
-          <w:i w:val="false"/>
-          <w:color w:val="DFDFE0"/>
-          <w:sz w:val="23"/>
-        </w:rPr>
-        <w:t xml:space="preserve">= </w:t>
-      </w:r>
-      <w:r>
-        <w:rPr>
-          <w:rFonts w:ascii="JetBrains Mono" w:hAnsi="JetBrains Mono"/>
-          <w:b w:val="false"/>
-          <w:i w:val="false"/>
-          <w:color w:val="FF806C"/>
-          <w:sz w:val="23"/>
-        </w:rPr>
-        <w:t>'Очная'</w:t>
-      </w:r>
-      <w:r>
-        <w:rPr/>
-        <w:br/>
-      </w:r>
-      <w:r>
-        <w:rPr>
-          <w:rFonts w:ascii="JetBrains Mono" w:hAnsi="JetBrains Mono"/>
-          <w:b/>
-          <w:i w:val="false"/>
-          <w:color w:val="F97BB0"/>
-          <w:sz w:val="23"/>
-        </w:rPr>
-        <w:t xml:space="preserve">and </w:t>
-      </w:r>
-      <w:r>
-        <w:rPr>
-          <w:rFonts w:ascii="JetBrains Mono" w:hAnsi="JetBrains Mono"/>
-          <w:b w:val="false"/>
-          <w:i w:val="false"/>
-          <w:color w:val="82E6FF"/>
-          <w:sz w:val="23"/>
-        </w:rPr>
-        <w:t>"Н_НАПР_СПЕЦ"</w:t>
-      </w:r>
-      <w:r>
-        <w:rPr>
-          <w:rFonts w:ascii="JetBrains Mono" w:hAnsi="JetBrains Mono"/>
-          <w:b w:val="false"/>
-          <w:i w:val="false"/>
-          <w:color w:val="DFDFE0"/>
-          <w:sz w:val="23"/>
-        </w:rPr>
-        <w:t>.</w:t>
-      </w:r>
-      <w:r>
-        <w:rPr>
-          <w:rFonts w:ascii="JetBrains Mono" w:hAnsi="JetBrains Mono"/>
-          <w:b w:val="false"/>
-          <w:i w:val="false"/>
-          <w:color w:val="49B0CE"/>
-          <w:sz w:val="23"/>
-        </w:rPr>
-        <w:t xml:space="preserve">"КОД_НАПРСПЕЦ" </w:t>
-      </w:r>
-      <w:r>
-        <w:rPr>
-          <w:rFonts w:ascii="JetBrains Mono" w:hAnsi="JetBrains Mono"/>
-          <w:b w:val="false"/>
-          <w:i w:val="false"/>
-          <w:color w:val="DFDFE0"/>
-          <w:sz w:val="23"/>
-        </w:rPr>
-        <w:t xml:space="preserve">= </w:t>
-      </w:r>
-      <w:r>
-        <w:rPr>
-          <w:rFonts w:ascii="JetBrains Mono" w:hAnsi="JetBrains Mono"/>
-          <w:b w:val="false"/>
-          <w:i w:val="false"/>
-          <w:color w:val="FF806C"/>
-          <w:sz w:val="23"/>
-        </w:rPr>
-        <w:t>'230101'</w:t>
-      </w:r>
-      <w:r>
-        <w:rPr>
-          <w:rFonts w:ascii="JetBrains Mono" w:hAnsi="JetBrains Mono"/>
-          <w:b w:val="false"/>
-          <w:i w:val="false"/>
-          <w:color w:val="DFDFE0"/>
-          <w:sz w:val="23"/>
-        </w:rPr>
-        <w:t>;</w:t>
-      </w:r>
-    </w:p>
-    <w:p>
-      <w:pPr>
-        <w:pStyle w:val="Normal"/>
-        <w:spacing w:before="0" w:after="20"/>
-        <w:jc w:val="left"/>
-        <w:rPr/>
-      </w:pPr>
-      <w:r>
-        <w:rPr/>
-      </w:r>
-    </w:p>
-    <w:p>
-      <w:pPr>
-        <w:pStyle w:val="Normal"/>
-        <w:spacing w:before="0" w:after="20"/>
-        <w:jc w:val="left"/>
-        <w:rPr/>
-      </w:pPr>
-      <w:r>
-        <w:rPr/>
-      </w:r>
-    </w:p>
-    <w:p>
-      <w:pPr>
-        <w:pStyle w:val="Normal"/>
-        <w:spacing w:before="0" w:after="20"/>
-        <w:jc w:val="left"/>
-        <w:rPr/>
-      </w:pPr>
-      <w:r>
-        <w:rPr/>
-      </w:r>
-    </w:p>
-    <w:p>
-      <w:pPr>
-        <w:pStyle w:val="Normal"/>
-        <w:spacing w:before="0" w:after="20"/>
-        <w:jc w:val="left"/>
-        <w:rPr/>
-      </w:pPr>
-      <w:r>
-        <w:rPr/>
-      </w:r>
-    </w:p>
-    <w:p>
-      <w:pPr>
-        <w:pStyle w:val="Normal"/>
-        <w:spacing w:before="0" w:after="20"/>
-        <w:jc w:val="left"/>
-        <w:rPr>
-          <w:b/>
-          <w:b/>
-          <w:bCs/>
-        </w:rPr>
-      </w:pPr>
-      <w:r>
-        <w:rPr>
-          <w:b/>
-          <w:bCs/>
-        </w:rPr>
-        <w:t>7 запрос</w:t>
-      </w:r>
-    </w:p>
-    <w:p>
-      <w:pPr>
-        <w:pStyle w:val="Normal"/>
-        <w:pBdr/>
-        <w:shd w:fill="292A30"/>
-        <w:spacing w:before="0" w:after="20"/>
-        <w:jc w:val="left"/>
-        <w:rPr/>
-      </w:pPr>
-      <w:r>
-        <w:rPr>
-          <w:rFonts w:ascii="JetBrains Mono" w:hAnsi="JetBrains Mono"/>
-          <w:b/>
-          <w:i w:val="false"/>
-          <w:color w:val="F97BB0"/>
-          <w:sz w:val="23"/>
-        </w:rPr>
-        <w:t xml:space="preserve">select </w:t>
-      </w:r>
-      <w:r>
-        <w:rPr>
-          <w:rFonts w:ascii="JetBrains Mono" w:hAnsi="JetBrains Mono"/>
-          <w:b w:val="false"/>
-          <w:i/>
-          <w:color w:val="75C2B3"/>
-          <w:sz w:val="23"/>
-        </w:rPr>
-        <w:t>count</w:t>
-      </w:r>
-      <w:r>
-        <w:rPr>
-          <w:rFonts w:ascii="JetBrains Mono" w:hAnsi="JetBrains Mono"/>
-          <w:b w:val="false"/>
-          <w:i w:val="false"/>
-          <w:color w:val="DFDFE0"/>
-          <w:sz w:val="23"/>
-        </w:rPr>
-        <w:t>(</w:t>
-      </w:r>
-      <w:r>
-        <w:rPr>
-          <w:rFonts w:ascii="JetBrains Mono" w:hAnsi="JetBrains Mono"/>
-          <w:b w:val="false"/>
-          <w:i w:val="false"/>
-          <w:color w:val="FFC66D"/>
-          <w:sz w:val="23"/>
-        </w:rPr>
-        <w:t>*</w:t>
-      </w:r>
-      <w:r>
-        <w:rPr>
-          <w:rFonts w:ascii="JetBrains Mono" w:hAnsi="JetBrains Mono"/>
-          <w:b w:val="false"/>
-          <w:i w:val="false"/>
-          <w:color w:val="DFDFE0"/>
-          <w:sz w:val="23"/>
-        </w:rPr>
-        <w:t xml:space="preserve">) </w:t>
-      </w:r>
-      <w:r>
-        <w:rPr>
-          <w:rFonts w:ascii="JetBrains Mono" w:hAnsi="JetBrains Mono"/>
-          <w:b/>
-          <w:i w:val="false"/>
-          <w:color w:val="F97BB0"/>
-          <w:sz w:val="23"/>
-        </w:rPr>
-        <w:t xml:space="preserve">from </w:t>
-      </w:r>
-      <w:r>
-        <w:rPr>
-          <w:rFonts w:ascii="JetBrains Mono" w:hAnsi="JetBrains Mono"/>
-          <w:b w:val="false"/>
-          <w:i w:val="false"/>
-          <w:color w:val="DFDFE0"/>
-          <w:sz w:val="23"/>
-        </w:rPr>
-        <w:t>(</w:t>
-      </w:r>
-      <w:r>
-        <w:rPr>
-          <w:rFonts w:ascii="JetBrains Mono" w:hAnsi="JetBrains Mono"/>
-          <w:b/>
-          <w:i w:val="false"/>
-          <w:color w:val="F97BB0"/>
-          <w:sz w:val="23"/>
-        </w:rPr>
-        <w:t xml:space="preserve">select </w:t>
-      </w:r>
-      <w:r>
-        <w:rPr>
-          <w:rFonts w:ascii="JetBrains Mono" w:hAnsi="JetBrains Mono"/>
-          <w:b w:val="false"/>
-          <w:i w:val="false"/>
-          <w:color w:val="82E6FF"/>
-          <w:sz w:val="23"/>
-        </w:rPr>
-        <w:t>"Н_ВЕДОМОСТИ"</w:t>
-      </w:r>
-      <w:r>
-        <w:rPr>
-          <w:rFonts w:ascii="JetBrains Mono" w:hAnsi="JetBrains Mono"/>
-          <w:b w:val="false"/>
-          <w:i w:val="false"/>
-          <w:color w:val="DFDFE0"/>
-          <w:sz w:val="23"/>
-        </w:rPr>
-        <w:t>.</w:t>
-      </w:r>
-      <w:r>
-        <w:rPr>
-          <w:rFonts w:ascii="JetBrains Mono" w:hAnsi="JetBrains Mono"/>
-          <w:b w:val="false"/>
-          <w:i w:val="false"/>
-          <w:color w:val="49B0CE"/>
-          <w:sz w:val="23"/>
-        </w:rPr>
-        <w:t>"ЧЛВК_ИД"</w:t>
-      </w:r>
-      <w:r>
-        <w:rPr>
-          <w:rFonts w:ascii="JetBrains Mono" w:hAnsi="JetBrains Mono"/>
-          <w:b w:val="false"/>
-          <w:i w:val="false"/>
-          <w:color w:val="DFDFE0"/>
-          <w:sz w:val="23"/>
-        </w:rPr>
-        <w:t xml:space="preserve">, </w:t>
-      </w:r>
-      <w:r>
-        <w:rPr>
-          <w:rFonts w:ascii="JetBrains Mono" w:hAnsi="JetBrains Mono"/>
-          <w:b w:val="false"/>
-          <w:i/>
-          <w:color w:val="75C2B3"/>
-          <w:sz w:val="23"/>
-        </w:rPr>
-        <w:t>max</w:t>
-      </w:r>
-      <w:r>
-        <w:rPr>
-          <w:rFonts w:ascii="JetBrains Mono" w:hAnsi="JetBrains Mono"/>
-          <w:b w:val="false"/>
-          <w:i w:val="false"/>
-          <w:color w:val="DFDFE0"/>
-          <w:sz w:val="23"/>
-        </w:rPr>
-        <w:t>(</w:t>
-      </w:r>
-      <w:r>
-        <w:rPr>
-          <w:rFonts w:ascii="JetBrains Mono" w:hAnsi="JetBrains Mono"/>
-          <w:b w:val="false"/>
-          <w:i w:val="false"/>
-          <w:color w:val="82E6FF"/>
-          <w:sz w:val="23"/>
-        </w:rPr>
-        <w:t>"Н_ВЕДОМОСТИ"</w:t>
-      </w:r>
-      <w:r>
-        <w:rPr>
-          <w:rFonts w:ascii="JetBrains Mono" w:hAnsi="JetBrains Mono"/>
-          <w:b w:val="false"/>
-          <w:i w:val="false"/>
-          <w:color w:val="DFDFE0"/>
-          <w:sz w:val="23"/>
-        </w:rPr>
-        <w:t>.</w:t>
-      </w:r>
-      <w:r>
-        <w:rPr>
-          <w:rFonts w:ascii="JetBrains Mono" w:hAnsi="JetBrains Mono"/>
-          <w:b w:val="false"/>
-          <w:i w:val="false"/>
-          <w:color w:val="49B0CE"/>
-          <w:sz w:val="23"/>
-        </w:rPr>
-        <w:t>"БУКВА"</w:t>
-      </w:r>
-      <w:r>
-        <w:rPr>
-          <w:rFonts w:ascii="JetBrains Mono" w:hAnsi="JetBrains Mono"/>
-          <w:b w:val="false"/>
-          <w:i w:val="false"/>
-          <w:color w:val="DFDFE0"/>
-          <w:sz w:val="23"/>
-        </w:rPr>
-        <w:t>)</w:t>
-      </w:r>
-      <w:r>
-        <w:rPr/>
-        <w:br/>
-      </w:r>
-      <w:r>
-        <w:rPr>
-          <w:rFonts w:ascii="JetBrains Mono" w:hAnsi="JetBrains Mono"/>
-          <w:b w:val="false"/>
-          <w:i w:val="false"/>
-          <w:color w:val="DFDFE0"/>
-          <w:sz w:val="23"/>
-        </w:rPr>
-        <w:t xml:space="preserve">                      </w:t>
-      </w:r>
-      <w:r>
-        <w:rPr>
-          <w:rFonts w:ascii="JetBrains Mono" w:hAnsi="JetBrains Mono"/>
-          <w:b/>
-          <w:i w:val="false"/>
-          <w:color w:val="F97BB0"/>
-          <w:sz w:val="23"/>
-        </w:rPr>
-        <w:t xml:space="preserve">from </w:t>
-      </w:r>
-      <w:r>
-        <w:rPr>
-          <w:rFonts w:ascii="JetBrains Mono" w:hAnsi="JetBrains Mono"/>
-          <w:b w:val="false"/>
-          <w:i w:val="false"/>
-          <w:color w:val="82E6FF"/>
-          <w:sz w:val="23"/>
-        </w:rPr>
-        <w:t>"Н_ВЕДОМОСТИ"</w:t>
-      </w:r>
-      <w:r>
-        <w:rPr/>
-        <w:br/>
-      </w:r>
-      <w:r>
-        <w:rPr>
-          <w:rFonts w:ascii="JetBrains Mono" w:hAnsi="JetBrains Mono"/>
-          <w:b w:val="false"/>
-          <w:i w:val="false"/>
-          <w:color w:val="82E6FF"/>
-          <w:sz w:val="23"/>
-        </w:rPr>
-        <w:t xml:space="preserve">                      </w:t>
-      </w:r>
-      <w:r>
-        <w:rPr>
-          <w:rFonts w:ascii="JetBrains Mono" w:hAnsi="JetBrains Mono"/>
-          <w:b/>
-          <w:i w:val="false"/>
-          <w:color w:val="F97BB0"/>
-          <w:sz w:val="23"/>
-        </w:rPr>
-        <w:t xml:space="preserve">where </w:t>
-      </w:r>
-      <w:r>
-        <w:rPr>
-          <w:rFonts w:ascii="JetBrains Mono" w:hAnsi="JetBrains Mono"/>
-          <w:b w:val="false"/>
-          <w:i w:val="false"/>
-          <w:color w:val="82E6FF"/>
-          <w:sz w:val="23"/>
-        </w:rPr>
-        <w:t>"Н_ВЕДОМОСТИ"</w:t>
-      </w:r>
-      <w:r>
-        <w:rPr>
-          <w:rFonts w:ascii="JetBrains Mono" w:hAnsi="JetBrains Mono"/>
-          <w:b w:val="false"/>
-          <w:i w:val="false"/>
-          <w:color w:val="DFDFE0"/>
-          <w:sz w:val="23"/>
-        </w:rPr>
-        <w:t>.</w:t>
-      </w:r>
-      <w:r>
-        <w:rPr>
-          <w:rFonts w:ascii="JetBrains Mono" w:hAnsi="JetBrains Mono"/>
-          <w:b w:val="false"/>
-          <w:i w:val="false"/>
-          <w:color w:val="49B0CE"/>
-          <w:sz w:val="23"/>
-        </w:rPr>
-        <w:t xml:space="preserve">"БУКВА" </w:t>
-      </w:r>
-      <w:r>
-        <w:rPr>
-          <w:rFonts w:ascii="JetBrains Mono" w:hAnsi="JetBrains Mono"/>
-          <w:b/>
-          <w:i w:val="false"/>
-          <w:color w:val="F97BB0"/>
-          <w:sz w:val="23"/>
-        </w:rPr>
-        <w:t>is not null</w:t>
-      </w:r>
-      <w:r>
-        <w:rPr/>
-        <w:br/>
-      </w:r>
-      <w:r>
-        <w:rPr>
-          <w:rFonts w:ascii="JetBrains Mono" w:hAnsi="JetBrains Mono"/>
-          <w:b/>
-          <w:i w:val="false"/>
-          <w:color w:val="F97BB0"/>
-          <w:sz w:val="23"/>
-        </w:rPr>
-        <w:t xml:space="preserve">                      group by </w:t>
-      </w:r>
-      <w:r>
-        <w:rPr>
-          <w:rFonts w:ascii="JetBrains Mono" w:hAnsi="JetBrains Mono"/>
-          <w:b w:val="false"/>
-          <w:i w:val="false"/>
-          <w:color w:val="82E6FF"/>
-          <w:sz w:val="23"/>
-        </w:rPr>
-        <w:t>"Н_ВЕДОМОСТИ"</w:t>
-      </w:r>
-      <w:r>
-        <w:rPr>
-          <w:rFonts w:ascii="JetBrains Mono" w:hAnsi="JetBrains Mono"/>
-          <w:b w:val="false"/>
-          <w:i w:val="false"/>
-          <w:color w:val="DFDFE0"/>
-          <w:sz w:val="23"/>
-        </w:rPr>
-        <w:t>.</w:t>
-      </w:r>
-      <w:r>
-        <w:rPr>
-          <w:rFonts w:ascii="JetBrains Mono" w:hAnsi="JetBrains Mono"/>
-          <w:b w:val="false"/>
-          <w:i w:val="false"/>
-          <w:color w:val="49B0CE"/>
-          <w:sz w:val="23"/>
-        </w:rPr>
-        <w:t>"ЧЛВК_ИД"</w:t>
-      </w:r>
-      <w:r>
-        <w:rPr/>
-        <w:br/>
-      </w:r>
-      <w:r>
-        <w:rPr>
-          <w:rFonts w:ascii="JetBrains Mono" w:hAnsi="JetBrains Mono"/>
-          <w:b w:val="false"/>
-          <w:i w:val="false"/>
-          <w:color w:val="49B0CE"/>
-          <w:sz w:val="23"/>
-        </w:rPr>
-        <w:t xml:space="preserve">                      </w:t>
-      </w:r>
-      <w:r>
-        <w:rPr>
-          <w:rFonts w:ascii="JetBrains Mono" w:hAnsi="JetBrains Mono"/>
-          <w:b/>
-          <w:i w:val="false"/>
-          <w:color w:val="F97BB0"/>
-          <w:sz w:val="23"/>
-        </w:rPr>
-        <w:t xml:space="preserve">having </w:t>
-      </w:r>
-      <w:r>
-        <w:rPr>
-          <w:rFonts w:ascii="JetBrains Mono" w:hAnsi="JetBrains Mono"/>
-          <w:b w:val="false"/>
-          <w:i/>
-          <w:color w:val="75C2B3"/>
-          <w:sz w:val="23"/>
-        </w:rPr>
-        <w:t>max</w:t>
-      </w:r>
-      <w:r>
-        <w:rPr>
-          <w:rFonts w:ascii="JetBrains Mono" w:hAnsi="JetBrains Mono"/>
-          <w:b w:val="false"/>
-          <w:i w:val="false"/>
-          <w:color w:val="DFDFE0"/>
-          <w:sz w:val="23"/>
-        </w:rPr>
-        <w:t>(</w:t>
-      </w:r>
-      <w:r>
-        <w:rPr>
-          <w:rFonts w:ascii="JetBrains Mono" w:hAnsi="JetBrains Mono"/>
-          <w:b w:val="false"/>
-          <w:i w:val="false"/>
-          <w:color w:val="82E6FF"/>
-          <w:sz w:val="23"/>
-        </w:rPr>
-        <w:t>"Н_ВЕДОМОСТИ"</w:t>
-      </w:r>
-      <w:r>
-        <w:rPr>
-          <w:rFonts w:ascii="JetBrains Mono" w:hAnsi="JetBrains Mono"/>
-          <w:b w:val="false"/>
-          <w:i w:val="false"/>
-          <w:color w:val="DFDFE0"/>
-          <w:sz w:val="23"/>
-        </w:rPr>
-        <w:t>.</w:t>
-      </w:r>
-      <w:r>
-        <w:rPr>
-          <w:rFonts w:ascii="JetBrains Mono" w:hAnsi="JetBrains Mono"/>
-          <w:b w:val="false"/>
-          <w:i w:val="false"/>
-          <w:color w:val="49B0CE"/>
-          <w:sz w:val="23"/>
-        </w:rPr>
-        <w:t>"БУКВА"</w:t>
-      </w:r>
-      <w:r>
-        <w:rPr>
-          <w:rFonts w:ascii="JetBrains Mono" w:hAnsi="JetBrains Mono"/>
-          <w:b w:val="false"/>
-          <w:i w:val="false"/>
-          <w:color w:val="DFDFE0"/>
-          <w:sz w:val="23"/>
-        </w:rPr>
-        <w:t xml:space="preserve">) &lt;= </w:t>
-      </w:r>
-      <w:r>
-        <w:rPr>
-          <w:rFonts w:ascii="JetBrains Mono" w:hAnsi="JetBrains Mono"/>
-          <w:b w:val="false"/>
-          <w:i w:val="false"/>
-          <w:color w:val="FF806C"/>
-          <w:sz w:val="23"/>
-        </w:rPr>
-        <w:t>'D'</w:t>
-      </w:r>
-      <w:r>
-        <w:rPr/>
-        <w:br/>
-      </w:r>
-      <w:r>
-        <w:rPr>
-          <w:rFonts w:ascii="JetBrains Mono" w:hAnsi="JetBrains Mono"/>
-          <w:b w:val="false"/>
-          <w:i w:val="false"/>
-          <w:color w:val="DFDFE0"/>
-          <w:sz w:val="23"/>
-        </w:rPr>
-        <w:t xml:space="preserve">) </w:t>
-      </w:r>
-      <w:r>
-        <w:rPr>
-          <w:rFonts w:ascii="JetBrains Mono" w:hAnsi="JetBrains Mono"/>
-          <w:b/>
-          <w:i w:val="false"/>
-          <w:color w:val="F97BB0"/>
-          <w:sz w:val="23"/>
-        </w:rPr>
-        <w:t xml:space="preserve">as </w:t>
-      </w:r>
-      <w:r>
-        <w:rPr>
-          <w:rFonts w:ascii="JetBrains Mono" w:hAnsi="JetBrains Mono"/>
-          <w:b w:val="false"/>
-          <w:i w:val="false"/>
-          <w:color w:val="FCFCFC"/>
-          <w:sz w:val="23"/>
-        </w:rPr>
-        <w:t>counter</w:t>
-      </w:r>
-      <w:r>
-        <w:rPr>
-          <w:rFonts w:ascii="JetBrains Mono" w:hAnsi="JetBrains Mono"/>
-          <w:b w:val="false"/>
-          <w:i w:val="false"/>
-          <w:color w:val="DFDFE0"/>
-          <w:sz w:val="23"/>
-        </w:rPr>
-        <w:t>;</w:t>
-      </w:r>
-      <w:r>
-        <w:rPr/>
-        <w:br/>
-      </w:r>
-    </w:p>
-    <w:p>
-      <w:pPr>
-        <w:pStyle w:val="Normal"/>
-        <w:spacing w:before="0" w:after="20"/>
-        <w:jc w:val="left"/>
-        <w:rPr/>
-      </w:pPr>
-      <w:r>
-        <w:rPr/>
         <w:br/>
         <w:br/>
         <w:br/>
         <w:br/>
         <w:br/>
         <w:br/>
-      </w:r>
-      <w:r>
-        <w:rPr>
+        <w:br/>
+        <w:br/>
+        <w:br/>
+        <w:br/>
+        <w:br/>
+        <w:t>6 запрос</w:t>
+      </w:r>
+    </w:p>
+    <w:p>
+      <w:pPr>
+        <w:pStyle w:val="Normal"/>
+        <w:shd w:fill="292A30"/>
+        <w:spacing w:before="0" w:after="20"/>
+        <w:jc w:val="left"/>
+        <w:rPr/>
+      </w:pPr>
+      <w:r>
+        <w:rPr>
+          <w:rFonts w:ascii="JetBrains Mono" w:hAnsi="JetBrains Mono"/>
+          <w:b/>
+          <w:i w:val="false"/>
+          <w:color w:val="F97BB0"/>
+          <w:sz w:val="23"/>
+        </w:rPr>
+        <w:t xml:space="preserve">select </w:t>
+      </w:r>
+      <w:r>
+        <w:rPr>
+          <w:rFonts w:ascii="JetBrains Mono" w:hAnsi="JetBrains Mono"/>
+          <w:b w:val="false"/>
+          <w:i w:val="false"/>
+          <w:color w:val="82E6FF"/>
+          <w:sz w:val="23"/>
+        </w:rPr>
+        <w:t>"Н_УЧЕНИКИ"</w:t>
+      </w:r>
+      <w:r>
+        <w:rPr>
+          <w:rFonts w:ascii="JetBrains Mono" w:hAnsi="JetBrains Mono"/>
+          <w:b w:val="false"/>
+          <w:i w:val="false"/>
+          <w:color w:val="DFDFE0"/>
+          <w:sz w:val="23"/>
+        </w:rPr>
+        <w:t>.</w:t>
+      </w:r>
+      <w:r>
+        <w:rPr>
+          <w:rFonts w:ascii="JetBrains Mono" w:hAnsi="JetBrains Mono"/>
+          <w:b w:val="false"/>
+          <w:i w:val="false"/>
+          <w:color w:val="49B0CE"/>
+          <w:sz w:val="23"/>
+        </w:rPr>
+        <w:t>"ГРУППА"</w:t>
+      </w:r>
+      <w:r>
+        <w:rPr>
+          <w:rFonts w:ascii="JetBrains Mono" w:hAnsi="JetBrains Mono"/>
+          <w:b w:val="false"/>
+          <w:i w:val="false"/>
+          <w:color w:val="DFDFE0"/>
+          <w:sz w:val="23"/>
+        </w:rPr>
+        <w:t>,</w:t>
+      </w:r>
+      <w:r>
+        <w:rPr/>
+        <w:br/>
+      </w:r>
+      <w:r>
+        <w:rPr>
+          <w:rFonts w:ascii="JetBrains Mono" w:hAnsi="JetBrains Mono"/>
+          <w:b w:val="false"/>
+          <w:i w:val="false"/>
+          <w:color w:val="DFDFE0"/>
+          <w:sz w:val="23"/>
+        </w:rPr>
+        <w:t xml:space="preserve">       </w:t>
+      </w:r>
+      <w:r>
+        <w:rPr>
+          <w:rFonts w:ascii="JetBrains Mono" w:hAnsi="JetBrains Mono"/>
+          <w:b w:val="false"/>
+          <w:i w:val="false"/>
+          <w:color w:val="82E6FF"/>
+          <w:sz w:val="23"/>
+        </w:rPr>
+        <w:t>"Н_ЛЮДИ"</w:t>
+      </w:r>
+      <w:r>
+        <w:rPr>
+          <w:rFonts w:ascii="JetBrains Mono" w:hAnsi="JetBrains Mono"/>
+          <w:b w:val="false"/>
+          <w:i w:val="false"/>
+          <w:color w:val="DFDFE0"/>
+          <w:sz w:val="23"/>
+        </w:rPr>
+        <w:t>.</w:t>
+      </w:r>
+      <w:r>
+        <w:rPr>
+          <w:rFonts w:ascii="JetBrains Mono" w:hAnsi="JetBrains Mono"/>
+          <w:b w:val="false"/>
+          <w:i w:val="false"/>
+          <w:color w:val="49B0CE"/>
+          <w:sz w:val="23"/>
+        </w:rPr>
+        <w:t>"ИД"</w:t>
+      </w:r>
+      <w:r>
+        <w:rPr>
+          <w:rFonts w:ascii="JetBrains Mono" w:hAnsi="JetBrains Mono"/>
+          <w:b w:val="false"/>
+          <w:i w:val="false"/>
+          <w:color w:val="DFDFE0"/>
+          <w:sz w:val="23"/>
+        </w:rPr>
+        <w:t>,</w:t>
+      </w:r>
+      <w:r>
+        <w:rPr/>
+        <w:br/>
+      </w:r>
+      <w:r>
+        <w:rPr>
+          <w:rFonts w:ascii="JetBrains Mono" w:hAnsi="JetBrains Mono"/>
+          <w:b w:val="false"/>
+          <w:i w:val="false"/>
+          <w:color w:val="DFDFE0"/>
+          <w:sz w:val="23"/>
+        </w:rPr>
+        <w:t xml:space="preserve">       </w:t>
+      </w:r>
+      <w:r>
+        <w:rPr>
+          <w:rFonts w:ascii="JetBrains Mono" w:hAnsi="JetBrains Mono"/>
+          <w:b w:val="false"/>
+          <w:i w:val="false"/>
+          <w:color w:val="82E6FF"/>
+          <w:sz w:val="23"/>
+        </w:rPr>
+        <w:t>"Н_ЛЮДИ"</w:t>
+      </w:r>
+      <w:r>
+        <w:rPr>
+          <w:rFonts w:ascii="JetBrains Mono" w:hAnsi="JetBrains Mono"/>
+          <w:b w:val="false"/>
+          <w:i w:val="false"/>
+          <w:color w:val="DFDFE0"/>
+          <w:sz w:val="23"/>
+        </w:rPr>
+        <w:t>.</w:t>
+      </w:r>
+      <w:r>
+        <w:rPr>
+          <w:rFonts w:ascii="JetBrains Mono" w:hAnsi="JetBrains Mono"/>
+          <w:b w:val="false"/>
+          <w:i w:val="false"/>
+          <w:color w:val="49B0CE"/>
+          <w:sz w:val="23"/>
+        </w:rPr>
+        <w:t>"ИМЯ"</w:t>
+      </w:r>
+      <w:r>
+        <w:rPr>
+          <w:rFonts w:ascii="JetBrains Mono" w:hAnsi="JetBrains Mono"/>
+          <w:b w:val="false"/>
+          <w:i w:val="false"/>
+          <w:color w:val="DFDFE0"/>
+          <w:sz w:val="23"/>
+        </w:rPr>
+        <w:t>,</w:t>
+      </w:r>
+      <w:r>
+        <w:rPr/>
+        <w:br/>
+      </w:r>
+      <w:r>
+        <w:rPr>
+          <w:rFonts w:ascii="JetBrains Mono" w:hAnsi="JetBrains Mono"/>
+          <w:b w:val="false"/>
+          <w:i w:val="false"/>
+          <w:color w:val="DFDFE0"/>
+          <w:sz w:val="23"/>
+        </w:rPr>
+        <w:t xml:space="preserve">       </w:t>
+      </w:r>
+      <w:r>
+        <w:rPr>
+          <w:rFonts w:ascii="JetBrains Mono" w:hAnsi="JetBrains Mono"/>
+          <w:b w:val="false"/>
+          <w:i w:val="false"/>
+          <w:color w:val="82E6FF"/>
+          <w:sz w:val="23"/>
+        </w:rPr>
+        <w:t>"Н_ЛЮДИ"</w:t>
+      </w:r>
+      <w:r>
+        <w:rPr>
+          <w:rFonts w:ascii="JetBrains Mono" w:hAnsi="JetBrains Mono"/>
+          <w:b w:val="false"/>
+          <w:i w:val="false"/>
+          <w:color w:val="DFDFE0"/>
+          <w:sz w:val="23"/>
+        </w:rPr>
+        <w:t>.</w:t>
+      </w:r>
+      <w:r>
+        <w:rPr>
+          <w:rFonts w:ascii="JetBrains Mono" w:hAnsi="JetBrains Mono"/>
+          <w:b w:val="false"/>
+          <w:i w:val="false"/>
+          <w:color w:val="49B0CE"/>
+          <w:sz w:val="23"/>
+        </w:rPr>
+        <w:t>"ФАМИЛИЯ"</w:t>
+      </w:r>
+      <w:r>
+        <w:rPr>
+          <w:rFonts w:ascii="JetBrains Mono" w:hAnsi="JetBrains Mono"/>
+          <w:b w:val="false"/>
+          <w:i w:val="false"/>
+          <w:color w:val="DFDFE0"/>
+          <w:sz w:val="23"/>
+        </w:rPr>
+        <w:t>,</w:t>
+      </w:r>
+      <w:r>
+        <w:rPr/>
+        <w:br/>
+      </w:r>
+      <w:r>
+        <w:rPr>
+          <w:rFonts w:ascii="JetBrains Mono" w:hAnsi="JetBrains Mono"/>
+          <w:b w:val="false"/>
+          <w:i w:val="false"/>
+          <w:color w:val="DFDFE0"/>
+          <w:sz w:val="23"/>
+        </w:rPr>
+        <w:t xml:space="preserve">       </w:t>
+      </w:r>
+      <w:r>
+        <w:rPr>
+          <w:rFonts w:ascii="JetBrains Mono" w:hAnsi="JetBrains Mono"/>
+          <w:b w:val="false"/>
+          <w:i w:val="false"/>
+          <w:color w:val="82E6FF"/>
+          <w:sz w:val="23"/>
+        </w:rPr>
+        <w:t>"Н_ЛЮДИ"</w:t>
+      </w:r>
+      <w:r>
+        <w:rPr>
+          <w:rFonts w:ascii="JetBrains Mono" w:hAnsi="JetBrains Mono"/>
+          <w:b w:val="false"/>
+          <w:i w:val="false"/>
+          <w:color w:val="DFDFE0"/>
+          <w:sz w:val="23"/>
+        </w:rPr>
+        <w:t>.</w:t>
+      </w:r>
+      <w:r>
+        <w:rPr>
+          <w:rFonts w:ascii="JetBrains Mono" w:hAnsi="JetBrains Mono"/>
+          <w:b w:val="false"/>
+          <w:i w:val="false"/>
+          <w:color w:val="49B0CE"/>
+          <w:sz w:val="23"/>
+        </w:rPr>
+        <w:t>"ОТЧЕСТВО"</w:t>
+      </w:r>
+      <w:r>
+        <w:rPr>
+          <w:rFonts w:ascii="JetBrains Mono" w:hAnsi="JetBrains Mono"/>
+          <w:b w:val="false"/>
+          <w:i w:val="false"/>
+          <w:color w:val="DFDFE0"/>
+          <w:sz w:val="23"/>
+        </w:rPr>
+        <w:t>,</w:t>
+      </w:r>
+      <w:r>
+        <w:rPr/>
+        <w:br/>
+      </w:r>
+      <w:r>
+        <w:rPr>
+          <w:rFonts w:ascii="JetBrains Mono" w:hAnsi="JetBrains Mono"/>
+          <w:b w:val="false"/>
+          <w:i w:val="false"/>
+          <w:color w:val="DFDFE0"/>
+          <w:sz w:val="23"/>
+        </w:rPr>
+        <w:t xml:space="preserve">       </w:t>
+      </w:r>
+      <w:r>
+        <w:rPr>
+          <w:rFonts w:ascii="JetBrains Mono" w:hAnsi="JetBrains Mono"/>
+          <w:b w:val="false"/>
+          <w:i w:val="false"/>
+          <w:color w:val="82E6FF"/>
+          <w:sz w:val="23"/>
+        </w:rPr>
+        <w:t>"Н_УЧЕНИКИ"</w:t>
+      </w:r>
+      <w:r>
+        <w:rPr>
+          <w:rFonts w:ascii="JetBrains Mono" w:hAnsi="JetBrains Mono"/>
+          <w:b w:val="false"/>
+          <w:i w:val="false"/>
+          <w:color w:val="DFDFE0"/>
+          <w:sz w:val="23"/>
+        </w:rPr>
+        <w:t>.</w:t>
+      </w:r>
+      <w:r>
+        <w:rPr>
+          <w:rFonts w:ascii="JetBrains Mono" w:hAnsi="JetBrains Mono"/>
+          <w:b w:val="false"/>
+          <w:i w:val="false"/>
+          <w:color w:val="49B0CE"/>
+          <w:sz w:val="23"/>
+        </w:rPr>
+        <w:t>"П_ПРКОК_ИД"</w:t>
+      </w:r>
+      <w:r>
+        <w:rPr/>
+        <w:br/>
+      </w:r>
+      <w:r>
+        <w:rPr>
+          <w:rFonts w:ascii="JetBrains Mono" w:hAnsi="JetBrains Mono"/>
+          <w:b/>
+          <w:i w:val="false"/>
+          <w:color w:val="F97BB0"/>
+          <w:sz w:val="23"/>
+        </w:rPr>
+        <w:t xml:space="preserve">from </w:t>
+      </w:r>
+      <w:r>
+        <w:rPr>
+          <w:rFonts w:ascii="JetBrains Mono" w:hAnsi="JetBrains Mono"/>
+          <w:b w:val="false"/>
+          <w:i w:val="false"/>
+          <w:color w:val="82E6FF"/>
+          <w:sz w:val="23"/>
+        </w:rPr>
+        <w:t>"Н_УЧЕНИКИ"</w:t>
+      </w:r>
+      <w:r>
+        <w:rPr/>
+        <w:br/>
+      </w:r>
+      <w:r>
+        <w:rPr>
+          <w:rFonts w:ascii="JetBrains Mono" w:hAnsi="JetBrains Mono"/>
+          <w:b/>
+          <w:i w:val="false"/>
+          <w:color w:val="F97BB0"/>
+          <w:sz w:val="23"/>
+        </w:rPr>
+        <w:t xml:space="preserve">join </w:t>
+      </w:r>
+      <w:r>
+        <w:rPr>
+          <w:rFonts w:ascii="JetBrains Mono" w:hAnsi="JetBrains Mono"/>
+          <w:b w:val="false"/>
+          <w:i w:val="false"/>
+          <w:color w:val="82E6FF"/>
+          <w:sz w:val="23"/>
+        </w:rPr>
+        <w:t xml:space="preserve">"Н_ЛЮДИ" </w:t>
+      </w:r>
+      <w:r>
+        <w:rPr>
+          <w:rFonts w:ascii="JetBrains Mono" w:hAnsi="JetBrains Mono"/>
+          <w:b/>
+          <w:i w:val="false"/>
+          <w:color w:val="F97BB0"/>
+          <w:sz w:val="23"/>
+        </w:rPr>
+        <w:t xml:space="preserve">on </w:t>
+      </w:r>
+      <w:r>
+        <w:rPr>
+          <w:rFonts w:ascii="JetBrains Mono" w:hAnsi="JetBrains Mono"/>
+          <w:b w:val="false"/>
+          <w:i w:val="false"/>
+          <w:color w:val="82E6FF"/>
+          <w:sz w:val="23"/>
+        </w:rPr>
+        <w:t>"Н_ЛЮДИ"</w:t>
+      </w:r>
+      <w:r>
+        <w:rPr>
+          <w:rFonts w:ascii="JetBrains Mono" w:hAnsi="JetBrains Mono"/>
+          <w:b w:val="false"/>
+          <w:i w:val="false"/>
+          <w:color w:val="DFDFE0"/>
+          <w:sz w:val="23"/>
+        </w:rPr>
+        <w:t>.</w:t>
+      </w:r>
+      <w:r>
+        <w:rPr>
+          <w:rFonts w:ascii="JetBrains Mono" w:hAnsi="JetBrains Mono"/>
+          <w:b w:val="false"/>
+          <w:i w:val="false"/>
+          <w:color w:val="49B0CE"/>
+          <w:sz w:val="23"/>
+        </w:rPr>
+        <w:t xml:space="preserve">"ИД" </w:t>
+      </w:r>
+      <w:r>
+        <w:rPr>
+          <w:rFonts w:ascii="JetBrains Mono" w:hAnsi="JetBrains Mono"/>
+          <w:b w:val="false"/>
+          <w:i w:val="false"/>
+          <w:color w:val="DFDFE0"/>
+          <w:sz w:val="23"/>
+        </w:rPr>
+        <w:t xml:space="preserve">= </w:t>
+      </w:r>
+      <w:r>
+        <w:rPr>
+          <w:rFonts w:ascii="JetBrains Mono" w:hAnsi="JetBrains Mono"/>
+          <w:b w:val="false"/>
+          <w:i w:val="false"/>
+          <w:color w:val="82E6FF"/>
+          <w:sz w:val="23"/>
+        </w:rPr>
+        <w:t>"Н_УЧЕНИКИ"</w:t>
+      </w:r>
+      <w:r>
+        <w:rPr>
+          <w:rFonts w:ascii="JetBrains Mono" w:hAnsi="JetBrains Mono"/>
+          <w:b w:val="false"/>
+          <w:i w:val="false"/>
+          <w:color w:val="DFDFE0"/>
+          <w:sz w:val="23"/>
+        </w:rPr>
+        <w:t>.</w:t>
+      </w:r>
+      <w:r>
+        <w:rPr>
+          <w:rFonts w:ascii="JetBrains Mono" w:hAnsi="JetBrains Mono"/>
+          <w:b w:val="false"/>
+          <w:i w:val="false"/>
+          <w:color w:val="49B0CE"/>
+          <w:sz w:val="23"/>
+        </w:rPr>
+        <w:t>"ЧЛВК_ИД"</w:t>
+      </w:r>
+      <w:r>
+        <w:rPr/>
+        <w:br/>
+      </w:r>
+      <w:r>
+        <w:rPr>
+          <w:rFonts w:ascii="JetBrains Mono" w:hAnsi="JetBrains Mono"/>
+          <w:b/>
+          <w:i w:val="false"/>
+          <w:color w:val="F97BB0"/>
+          <w:sz w:val="23"/>
+        </w:rPr>
+        <w:t xml:space="preserve">join </w:t>
+      </w:r>
+      <w:r>
+        <w:rPr>
+          <w:rFonts w:ascii="JetBrains Mono" w:hAnsi="JetBrains Mono"/>
+          <w:b w:val="false"/>
+          <w:i w:val="false"/>
+          <w:color w:val="82E6FF"/>
+          <w:sz w:val="23"/>
+        </w:rPr>
+        <w:t xml:space="preserve">"Н_ПЛАНЫ" </w:t>
+      </w:r>
+      <w:r>
+        <w:rPr>
+          <w:rFonts w:ascii="JetBrains Mono" w:hAnsi="JetBrains Mono"/>
+          <w:b/>
+          <w:i w:val="false"/>
+          <w:color w:val="F97BB0"/>
+          <w:sz w:val="23"/>
+        </w:rPr>
+        <w:t xml:space="preserve">on </w:t>
+      </w:r>
+      <w:r>
+        <w:rPr>
+          <w:rFonts w:ascii="JetBrains Mono" w:hAnsi="JetBrains Mono"/>
+          <w:b w:val="false"/>
+          <w:i w:val="false"/>
+          <w:color w:val="82E6FF"/>
+          <w:sz w:val="23"/>
+        </w:rPr>
+        <w:t>"Н_УЧЕНИКИ"</w:t>
+      </w:r>
+      <w:r>
+        <w:rPr>
+          <w:rFonts w:ascii="JetBrains Mono" w:hAnsi="JetBrains Mono"/>
+          <w:b w:val="false"/>
+          <w:i w:val="false"/>
+          <w:color w:val="DFDFE0"/>
+          <w:sz w:val="23"/>
+        </w:rPr>
+        <w:t>.</w:t>
+      </w:r>
+      <w:r>
+        <w:rPr>
+          <w:rFonts w:ascii="JetBrains Mono" w:hAnsi="JetBrains Mono"/>
+          <w:b w:val="false"/>
+          <w:i w:val="false"/>
+          <w:color w:val="49B0CE"/>
+          <w:sz w:val="23"/>
+        </w:rPr>
+        <w:t xml:space="preserve">"ПЛАН_ИД" </w:t>
+      </w:r>
+      <w:r>
+        <w:rPr>
+          <w:rFonts w:ascii="JetBrains Mono" w:hAnsi="JetBrains Mono"/>
+          <w:b w:val="false"/>
+          <w:i w:val="false"/>
+          <w:color w:val="DFDFE0"/>
+          <w:sz w:val="23"/>
+        </w:rPr>
+        <w:t xml:space="preserve">= </w:t>
+      </w:r>
+      <w:r>
+        <w:rPr>
+          <w:rFonts w:ascii="JetBrains Mono" w:hAnsi="JetBrains Mono"/>
+          <w:b w:val="false"/>
+          <w:i w:val="false"/>
+          <w:color w:val="82E6FF"/>
+          <w:sz w:val="23"/>
+        </w:rPr>
+        <w:t>"Н_ПЛАНЫ"</w:t>
+      </w:r>
+      <w:r>
+        <w:rPr>
+          <w:rFonts w:ascii="JetBrains Mono" w:hAnsi="JetBrains Mono"/>
+          <w:b w:val="false"/>
+          <w:i w:val="false"/>
+          <w:color w:val="DFDFE0"/>
+          <w:sz w:val="23"/>
+        </w:rPr>
+        <w:t>.</w:t>
+      </w:r>
+      <w:r>
+        <w:rPr>
+          <w:rFonts w:ascii="JetBrains Mono" w:hAnsi="JetBrains Mono"/>
+          <w:b w:val="false"/>
+          <w:i w:val="false"/>
+          <w:color w:val="49B0CE"/>
+          <w:sz w:val="23"/>
+        </w:rPr>
+        <w:t>"ИД"</w:t>
+      </w:r>
+      <w:r>
+        <w:rPr/>
+        <w:br/>
+      </w:r>
+      <w:r>
+        <w:rPr>
+          <w:rFonts w:ascii="JetBrains Mono" w:hAnsi="JetBrains Mono"/>
+          <w:b/>
+          <w:i w:val="false"/>
+          <w:color w:val="F97BB0"/>
+          <w:sz w:val="23"/>
+        </w:rPr>
+        <w:t xml:space="preserve">join </w:t>
+      </w:r>
+      <w:r>
+        <w:rPr>
+          <w:rFonts w:ascii="JetBrains Mono" w:hAnsi="JetBrains Mono"/>
+          <w:b w:val="false"/>
+          <w:i w:val="false"/>
+          <w:color w:val="82E6FF"/>
+          <w:sz w:val="23"/>
+        </w:rPr>
+        <w:t xml:space="preserve">"Н_ФОРМЫ_ОБУЧЕНИЯ" </w:t>
+      </w:r>
+      <w:r>
+        <w:rPr>
+          <w:rFonts w:ascii="JetBrains Mono" w:hAnsi="JetBrains Mono"/>
+          <w:b/>
+          <w:i w:val="false"/>
+          <w:color w:val="F97BB0"/>
+          <w:sz w:val="23"/>
+        </w:rPr>
+        <w:t xml:space="preserve">on </w:t>
+      </w:r>
+      <w:r>
+        <w:rPr>
+          <w:rFonts w:ascii="JetBrains Mono" w:hAnsi="JetBrains Mono"/>
+          <w:b w:val="false"/>
+          <w:i w:val="false"/>
+          <w:color w:val="82E6FF"/>
+          <w:sz w:val="23"/>
+        </w:rPr>
+        <w:t>"Н_ПЛАНЫ"</w:t>
+      </w:r>
+      <w:r>
+        <w:rPr>
+          <w:rFonts w:ascii="JetBrains Mono" w:hAnsi="JetBrains Mono"/>
+          <w:b w:val="false"/>
+          <w:i w:val="false"/>
+          <w:color w:val="DFDFE0"/>
+          <w:sz w:val="23"/>
+        </w:rPr>
+        <w:t>.</w:t>
+      </w:r>
+      <w:r>
+        <w:rPr>
+          <w:rFonts w:ascii="JetBrains Mono" w:hAnsi="JetBrains Mono"/>
+          <w:b w:val="false"/>
+          <w:i w:val="false"/>
+          <w:color w:val="49B0CE"/>
+          <w:sz w:val="23"/>
+        </w:rPr>
+        <w:t xml:space="preserve">"ФО_ИД" </w:t>
+      </w:r>
+      <w:r>
+        <w:rPr>
+          <w:rFonts w:ascii="JetBrains Mono" w:hAnsi="JetBrains Mono"/>
+          <w:b w:val="false"/>
+          <w:i w:val="false"/>
+          <w:color w:val="DFDFE0"/>
+          <w:sz w:val="23"/>
+        </w:rPr>
+        <w:t xml:space="preserve">= </w:t>
+      </w:r>
+      <w:r>
+        <w:rPr>
+          <w:rFonts w:ascii="JetBrains Mono" w:hAnsi="JetBrains Mono"/>
+          <w:b w:val="false"/>
+          <w:i w:val="false"/>
+          <w:color w:val="82E6FF"/>
+          <w:sz w:val="23"/>
+        </w:rPr>
+        <w:t>"Н_ФОРМЫ_ОБУЧЕНИЯ"</w:t>
+      </w:r>
+      <w:r>
+        <w:rPr>
+          <w:rFonts w:ascii="JetBrains Mono" w:hAnsi="JetBrains Mono"/>
+          <w:b w:val="false"/>
+          <w:i w:val="false"/>
+          <w:color w:val="DFDFE0"/>
+          <w:sz w:val="23"/>
+        </w:rPr>
+        <w:t>.</w:t>
+      </w:r>
+      <w:r>
+        <w:rPr>
+          <w:rFonts w:ascii="JetBrains Mono" w:hAnsi="JetBrains Mono"/>
+          <w:b w:val="false"/>
+          <w:i w:val="false"/>
+          <w:color w:val="49B0CE"/>
+          <w:sz w:val="23"/>
+        </w:rPr>
+        <w:t>"ИД"</w:t>
+      </w:r>
+      <w:r>
+        <w:rPr/>
+        <w:br/>
+      </w:r>
+      <w:r>
+        <w:rPr>
+          <w:rFonts w:ascii="JetBrains Mono" w:hAnsi="JetBrains Mono"/>
+          <w:b/>
+          <w:i w:val="false"/>
+          <w:color w:val="F97BB0"/>
+          <w:sz w:val="23"/>
+        </w:rPr>
+        <w:t xml:space="preserve">join </w:t>
+      </w:r>
+      <w:r>
+        <w:rPr>
+          <w:rFonts w:ascii="JetBrains Mono" w:hAnsi="JetBrains Mono"/>
+          <w:b w:val="false"/>
+          <w:i w:val="false"/>
+          <w:color w:val="82E6FF"/>
+          <w:sz w:val="23"/>
+        </w:rPr>
+        <w:t xml:space="preserve">"Н_НАПРАВЛЕНИЯ_СПЕЦИАЛ" </w:t>
+      </w:r>
+      <w:r>
+        <w:rPr>
+          <w:rFonts w:ascii="JetBrains Mono" w:hAnsi="JetBrains Mono"/>
+          <w:b/>
+          <w:i w:val="false"/>
+          <w:color w:val="F97BB0"/>
+          <w:sz w:val="23"/>
+        </w:rPr>
+        <w:t xml:space="preserve">on </w:t>
+      </w:r>
+      <w:r>
+        <w:rPr>
+          <w:rFonts w:ascii="JetBrains Mono" w:hAnsi="JetBrains Mono"/>
+          <w:b w:val="false"/>
+          <w:i w:val="false"/>
+          <w:color w:val="82E6FF"/>
+          <w:sz w:val="23"/>
+        </w:rPr>
+        <w:t>"Н_ПЛАНЫ"</w:t>
+      </w:r>
+      <w:r>
+        <w:rPr>
+          <w:rFonts w:ascii="JetBrains Mono" w:hAnsi="JetBrains Mono"/>
+          <w:b w:val="false"/>
+          <w:i w:val="false"/>
+          <w:color w:val="DFDFE0"/>
+          <w:sz w:val="23"/>
+        </w:rPr>
+        <w:t>.</w:t>
+      </w:r>
+      <w:r>
+        <w:rPr>
+          <w:rFonts w:ascii="JetBrains Mono" w:hAnsi="JetBrains Mono"/>
+          <w:b w:val="false"/>
+          <w:i w:val="false"/>
+          <w:color w:val="49B0CE"/>
+          <w:sz w:val="23"/>
+        </w:rPr>
+        <w:t xml:space="preserve">"НАПС_ИД" </w:t>
+      </w:r>
+      <w:r>
+        <w:rPr>
+          <w:rFonts w:ascii="JetBrains Mono" w:hAnsi="JetBrains Mono"/>
+          <w:b w:val="false"/>
+          <w:i w:val="false"/>
+          <w:color w:val="DFDFE0"/>
+          <w:sz w:val="23"/>
+        </w:rPr>
+        <w:t xml:space="preserve">= </w:t>
+      </w:r>
+      <w:r>
+        <w:rPr>
+          <w:rFonts w:ascii="JetBrains Mono" w:hAnsi="JetBrains Mono"/>
+          <w:b w:val="false"/>
+          <w:i w:val="false"/>
+          <w:color w:val="82E6FF"/>
+          <w:sz w:val="23"/>
+        </w:rPr>
+        <w:t>"Н_НАПРАВЛЕНИЯ_СПЕЦИАЛ"</w:t>
+      </w:r>
+      <w:r>
+        <w:rPr>
+          <w:rFonts w:ascii="JetBrains Mono" w:hAnsi="JetBrains Mono"/>
+          <w:b w:val="false"/>
+          <w:i w:val="false"/>
+          <w:color w:val="DFDFE0"/>
+          <w:sz w:val="23"/>
+        </w:rPr>
+        <w:t>.</w:t>
+      </w:r>
+      <w:r>
+        <w:rPr>
+          <w:rFonts w:ascii="JetBrains Mono" w:hAnsi="JetBrains Mono"/>
+          <w:b w:val="false"/>
+          <w:i w:val="false"/>
+          <w:color w:val="49B0CE"/>
+          <w:sz w:val="23"/>
+        </w:rPr>
+        <w:t>"ИД"</w:t>
+      </w:r>
+      <w:r>
+        <w:rPr/>
+        <w:br/>
+      </w:r>
+      <w:r>
+        <w:rPr>
+          <w:rFonts w:ascii="JetBrains Mono" w:hAnsi="JetBrains Mono"/>
+          <w:b/>
+          <w:i w:val="false"/>
+          <w:color w:val="F97BB0"/>
+          <w:sz w:val="23"/>
+        </w:rPr>
+        <w:t xml:space="preserve">join </w:t>
+      </w:r>
+      <w:r>
+        <w:rPr>
+          <w:rFonts w:ascii="JetBrains Mono" w:hAnsi="JetBrains Mono"/>
+          <w:b w:val="false"/>
+          <w:i w:val="false"/>
+          <w:color w:val="82E6FF"/>
+          <w:sz w:val="23"/>
+        </w:rPr>
+        <w:t xml:space="preserve">"Н_НАПР_СПЕЦ" </w:t>
+      </w:r>
+      <w:r>
+        <w:rPr>
+          <w:rFonts w:ascii="JetBrains Mono" w:hAnsi="JetBrains Mono"/>
+          <w:b/>
+          <w:i w:val="false"/>
+          <w:color w:val="F97BB0"/>
+          <w:sz w:val="23"/>
+        </w:rPr>
+        <w:t xml:space="preserve">on </w:t>
+      </w:r>
+      <w:r>
+        <w:rPr>
+          <w:rFonts w:ascii="JetBrains Mono" w:hAnsi="JetBrains Mono"/>
+          <w:b w:val="false"/>
+          <w:i w:val="false"/>
+          <w:color w:val="82E6FF"/>
+          <w:sz w:val="23"/>
+        </w:rPr>
+        <w:t>"Н_НАПРАВЛЕНИЯ_СПЕЦИАЛ"</w:t>
+      </w:r>
+      <w:r>
+        <w:rPr>
+          <w:rFonts w:ascii="JetBrains Mono" w:hAnsi="JetBrains Mono"/>
+          <w:b w:val="false"/>
+          <w:i w:val="false"/>
+          <w:color w:val="DFDFE0"/>
+          <w:sz w:val="23"/>
+        </w:rPr>
+        <w:t>.</w:t>
+      </w:r>
+      <w:r>
+        <w:rPr>
+          <w:rFonts w:ascii="JetBrains Mono" w:hAnsi="JetBrains Mono"/>
+          <w:b w:val="false"/>
+          <w:i w:val="false"/>
+          <w:color w:val="49B0CE"/>
+          <w:sz w:val="23"/>
+        </w:rPr>
+        <w:t xml:space="preserve">"НС_ИД" </w:t>
+      </w:r>
+      <w:r>
+        <w:rPr>
+          <w:rFonts w:ascii="JetBrains Mono" w:hAnsi="JetBrains Mono"/>
+          <w:b w:val="false"/>
+          <w:i w:val="false"/>
+          <w:color w:val="DFDFE0"/>
+          <w:sz w:val="23"/>
+        </w:rPr>
+        <w:t xml:space="preserve">= </w:t>
+      </w:r>
+      <w:r>
+        <w:rPr>
+          <w:rFonts w:ascii="JetBrains Mono" w:hAnsi="JetBrains Mono"/>
+          <w:b w:val="false"/>
+          <w:i w:val="false"/>
+          <w:color w:val="82E6FF"/>
+          <w:sz w:val="23"/>
+        </w:rPr>
+        <w:t>"Н_НАПР_СПЕЦ"</w:t>
+      </w:r>
+      <w:r>
+        <w:rPr>
+          <w:rFonts w:ascii="JetBrains Mono" w:hAnsi="JetBrains Mono"/>
+          <w:b w:val="false"/>
+          <w:i w:val="false"/>
+          <w:color w:val="DFDFE0"/>
+          <w:sz w:val="23"/>
+        </w:rPr>
+        <w:t>.</w:t>
+      </w:r>
+      <w:r>
+        <w:rPr>
+          <w:rFonts w:ascii="JetBrains Mono" w:hAnsi="JetBrains Mono"/>
+          <w:b w:val="false"/>
+          <w:i w:val="false"/>
+          <w:color w:val="49B0CE"/>
+          <w:sz w:val="23"/>
+        </w:rPr>
+        <w:t>"ИД"</w:t>
+      </w:r>
+      <w:r>
+        <w:rPr/>
+        <w:br/>
+      </w:r>
+      <w:r>
+        <w:rPr>
+          <w:rFonts w:ascii="JetBrains Mono" w:hAnsi="JetBrains Mono"/>
+          <w:b/>
+          <w:i w:val="false"/>
+          <w:color w:val="F97BB0"/>
+          <w:sz w:val="23"/>
+        </w:rPr>
+        <w:t xml:space="preserve">where </w:t>
+      </w:r>
+      <w:r>
+        <w:rPr>
+          <w:rFonts w:ascii="JetBrains Mono" w:hAnsi="JetBrains Mono"/>
+          <w:b w:val="false"/>
+          <w:i w:val="false"/>
+          <w:color w:val="49B0CE"/>
+          <w:sz w:val="23"/>
+        </w:rPr>
+        <w:t xml:space="preserve">"НАЧАЛО" </w:t>
+      </w:r>
+      <w:r>
+        <w:rPr>
+          <w:rFonts w:ascii="JetBrains Mono" w:hAnsi="JetBrains Mono"/>
+          <w:b w:val="false"/>
+          <w:i w:val="false"/>
+          <w:color w:val="DFDFE0"/>
+          <w:sz w:val="23"/>
+        </w:rPr>
+        <w:t xml:space="preserve">= </w:t>
+      </w:r>
+      <w:r>
+        <w:rPr>
+          <w:rFonts w:ascii="JetBrains Mono" w:hAnsi="JetBrains Mono"/>
+          <w:b w:val="false"/>
+          <w:i w:val="false"/>
+          <w:color w:val="FF806C"/>
+          <w:sz w:val="23"/>
+        </w:rPr>
+        <w:t>'2012-09-01 00:00:00.000000'</w:t>
+      </w:r>
+      <w:r>
+        <w:rPr/>
+        <w:br/>
+      </w:r>
+      <w:r>
+        <w:rPr>
+          <w:rFonts w:ascii="JetBrains Mono" w:hAnsi="JetBrains Mono"/>
+          <w:b/>
+          <w:i w:val="false"/>
+          <w:color w:val="F97BB0"/>
+          <w:sz w:val="23"/>
+        </w:rPr>
+        <w:t xml:space="preserve">and </w:t>
+      </w:r>
+      <w:r>
+        <w:rPr>
+          <w:rFonts w:ascii="JetBrains Mono" w:hAnsi="JetBrains Mono"/>
+          <w:b w:val="false"/>
+          <w:i w:val="false"/>
+          <w:color w:val="49B0CE"/>
+          <w:sz w:val="23"/>
+        </w:rPr>
+        <w:t xml:space="preserve">"КУРС" </w:t>
+      </w:r>
+      <w:r>
+        <w:rPr>
+          <w:rFonts w:ascii="JetBrains Mono" w:hAnsi="JetBrains Mono"/>
+          <w:b w:val="false"/>
+          <w:i w:val="false"/>
+          <w:color w:val="DFDFE0"/>
+          <w:sz w:val="23"/>
+        </w:rPr>
+        <w:t xml:space="preserve">= </w:t>
+      </w:r>
+      <w:r>
+        <w:rPr>
+          <w:rFonts w:ascii="JetBrains Mono" w:hAnsi="JetBrains Mono"/>
+          <w:b w:val="false"/>
+          <w:i w:val="false"/>
+          <w:color w:val="FF806C"/>
+          <w:sz w:val="23"/>
+        </w:rPr>
+        <w:t>'1'</w:t>
+      </w:r>
+      <w:r>
+        <w:rPr/>
+        <w:br/>
+      </w:r>
+      <w:r>
+        <w:rPr>
+          <w:rFonts w:ascii="JetBrains Mono" w:hAnsi="JetBrains Mono"/>
+          <w:b/>
+          <w:i w:val="false"/>
+          <w:color w:val="F97BB0"/>
+          <w:sz w:val="23"/>
+        </w:rPr>
+        <w:t xml:space="preserve">and </w:t>
+      </w:r>
+      <w:r>
+        <w:rPr>
+          <w:rFonts w:ascii="JetBrains Mono" w:hAnsi="JetBrains Mono"/>
+          <w:b w:val="false"/>
+          <w:i w:val="false"/>
+          <w:color w:val="82E6FF"/>
+          <w:sz w:val="23"/>
+        </w:rPr>
+        <w:t>"Н_ФОРМЫ_ОБУЧЕНИЯ"</w:t>
+      </w:r>
+      <w:r>
+        <w:rPr>
+          <w:rFonts w:ascii="JetBrains Mono" w:hAnsi="JetBrains Mono"/>
+          <w:b w:val="false"/>
+          <w:i w:val="false"/>
+          <w:color w:val="DFDFE0"/>
+          <w:sz w:val="23"/>
+        </w:rPr>
+        <w:t>.</w:t>
+      </w:r>
+      <w:r>
+        <w:rPr>
+          <w:rFonts w:ascii="JetBrains Mono" w:hAnsi="JetBrains Mono"/>
+          <w:b w:val="false"/>
+          <w:i w:val="false"/>
+          <w:color w:val="49B0CE"/>
+          <w:sz w:val="23"/>
+        </w:rPr>
+        <w:t xml:space="preserve">"НАИМЕНОВАНИЕ" </w:t>
+      </w:r>
+      <w:r>
+        <w:rPr>
+          <w:rFonts w:ascii="JetBrains Mono" w:hAnsi="JetBrains Mono"/>
+          <w:b w:val="false"/>
+          <w:i w:val="false"/>
+          <w:color w:val="DFDFE0"/>
+          <w:sz w:val="23"/>
+        </w:rPr>
+        <w:t xml:space="preserve">= </w:t>
+      </w:r>
+      <w:r>
+        <w:rPr>
+          <w:rFonts w:ascii="JetBrains Mono" w:hAnsi="JetBrains Mono"/>
+          <w:b w:val="false"/>
+          <w:i w:val="false"/>
+          <w:color w:val="FF806C"/>
+          <w:sz w:val="23"/>
+        </w:rPr>
+        <w:t>'Очная'</w:t>
+      </w:r>
+      <w:r>
+        <w:rPr/>
+        <w:br/>
+      </w:r>
+      <w:r>
+        <w:rPr>
+          <w:rFonts w:ascii="JetBrains Mono" w:hAnsi="JetBrains Mono"/>
+          <w:b/>
+          <w:i w:val="false"/>
+          <w:color w:val="F97BB0"/>
+          <w:sz w:val="23"/>
+        </w:rPr>
+        <w:t xml:space="preserve">and </w:t>
+      </w:r>
+      <w:r>
+        <w:rPr>
+          <w:rFonts w:ascii="JetBrains Mono" w:hAnsi="JetBrains Mono"/>
+          <w:b w:val="false"/>
+          <w:i w:val="false"/>
+          <w:color w:val="82E6FF"/>
+          <w:sz w:val="23"/>
+        </w:rPr>
+        <w:t>"Н_НАПР_СПЕЦ"</w:t>
+      </w:r>
+      <w:r>
+        <w:rPr>
+          <w:rFonts w:ascii="JetBrains Mono" w:hAnsi="JetBrains Mono"/>
+          <w:b w:val="false"/>
+          <w:i w:val="false"/>
+          <w:color w:val="DFDFE0"/>
+          <w:sz w:val="23"/>
+        </w:rPr>
+        <w:t>.</w:t>
+      </w:r>
+      <w:r>
+        <w:rPr>
+          <w:rFonts w:ascii="JetBrains Mono" w:hAnsi="JetBrains Mono"/>
+          <w:b w:val="false"/>
+          <w:i w:val="false"/>
+          <w:color w:val="49B0CE"/>
+          <w:sz w:val="23"/>
+        </w:rPr>
+        <w:t xml:space="preserve">"КОД_НАПРСПЕЦ" </w:t>
+      </w:r>
+      <w:r>
+        <w:rPr>
+          <w:rFonts w:ascii="JetBrains Mono" w:hAnsi="JetBrains Mono"/>
+          <w:b w:val="false"/>
+          <w:i w:val="false"/>
+          <w:color w:val="DFDFE0"/>
+          <w:sz w:val="23"/>
+        </w:rPr>
+        <w:t xml:space="preserve">= </w:t>
+      </w:r>
+      <w:r>
+        <w:rPr>
+          <w:rFonts w:ascii="JetBrains Mono" w:hAnsi="JetBrains Mono"/>
+          <w:b w:val="false"/>
+          <w:i w:val="false"/>
+          <w:color w:val="FF806C"/>
+          <w:sz w:val="23"/>
+        </w:rPr>
+        <w:t>'230101'</w:t>
+      </w:r>
+      <w:r>
+        <w:rPr>
+          <w:rFonts w:ascii="JetBrains Mono" w:hAnsi="JetBrains Mono"/>
+          <w:b w:val="false"/>
+          <w:i w:val="false"/>
+          <w:color w:val="DFDFE0"/>
+          <w:sz w:val="23"/>
+        </w:rPr>
+        <w:t>;</w:t>
+      </w:r>
+    </w:p>
+    <w:p>
+      <w:pPr>
+        <w:pStyle w:val="Normal"/>
+        <w:spacing w:before="0" w:after="20"/>
+        <w:jc w:val="left"/>
+        <w:rPr/>
+      </w:pPr>
+      <w:r>
+        <w:rPr/>
+      </w:r>
+    </w:p>
+    <w:p>
+      <w:pPr>
+        <w:pStyle w:val="Normal"/>
+        <w:spacing w:before="0" w:after="20"/>
+        <w:jc w:val="left"/>
+        <w:rPr/>
+      </w:pPr>
+      <w:r>
+        <w:rPr/>
+        <w:drawing>
+          <wp:anchor behindDoc="0" distT="0" distB="0" distL="0" distR="0" simplePos="0" locked="0" layoutInCell="0" allowOverlap="1" relativeHeight="8">
+            <wp:simplePos x="0" y="0"/>
+            <wp:positionH relativeFrom="column">
+              <wp:align>center</wp:align>
+            </wp:positionH>
+            <wp:positionV relativeFrom="paragraph">
+              <wp:posOffset>635</wp:posOffset>
+            </wp:positionV>
+            <wp:extent cx="6336030" cy="1449705"/>
+            <wp:effectExtent l="0" t="0" r="0" b="0"/>
+            <wp:wrapSquare wrapText="largest"/>
+            <wp:docPr id="7" name="Изображение7" descr=""/>
+            <wp:cNvGraphicFramePr>
+              <a:graphicFrameLocks xmlns:a="http://schemas.openxmlformats.org/drawingml/2006/main" noChangeAspect="1"/>
+            </wp:cNvGraphicFramePr>
+            <a:graphic xmlns:a="http://schemas.openxmlformats.org/drawingml/2006/main">
+              <a:graphicData uri="http://schemas.openxmlformats.org/drawingml/2006/picture">
+                <pic:pic xmlns:pic="http://schemas.openxmlformats.org/drawingml/2006/picture">
+                  <pic:nvPicPr>
+                    <pic:cNvPr id="7" name="Изображение7" descr=""/>
+                    <pic:cNvPicPr>
+                      <a:picLocks noChangeAspect="1" noChangeArrowheads="1"/>
+                    </pic:cNvPicPr>
+                  </pic:nvPicPr>
+                  <pic:blipFill>
+                    <a:blip r:embed="rId8"/>
+                    <a:stretch>
+                      <a:fillRect/>
+                    </a:stretch>
+                  </pic:blipFill>
+                  <pic:spPr bwMode="auto">
+                    <a:xfrm>
+                      <a:off x="0" y="0"/>
+                      <a:ext cx="6336030" cy="1449705"/>
+                    </a:xfrm>
+                    <a:prstGeom prst="rect">
+                      <a:avLst/>
+                    </a:prstGeom>
+                  </pic:spPr>
+                </pic:pic>
+              </a:graphicData>
+            </a:graphic>
+          </wp:anchor>
+        </w:drawing>
+      </w:r>
+    </w:p>
+    <w:p>
+      <w:pPr>
+        <w:pStyle w:val="Normal"/>
+        <w:spacing w:before="0" w:after="20"/>
+        <w:jc w:val="left"/>
+        <w:rPr>
+          <w:b/>
           <w:b/>
           <w:bCs/>
         </w:rPr>
+      </w:pPr>
+      <w:r>
+        <w:rPr>
+          <w:b/>
+          <w:bCs/>
+        </w:rPr>
+        <w:t>7 запрос</w:t>
+      </w:r>
+    </w:p>
+    <w:p>
+      <w:pPr>
+        <w:pStyle w:val="Normal"/>
+        <w:shd w:fill="292A30"/>
+        <w:spacing w:before="0" w:after="20"/>
+        <w:jc w:val="left"/>
+        <w:rPr/>
+      </w:pPr>
+      <w:r>
+        <w:rPr>
+          <w:rFonts w:ascii="JetBrains Mono" w:hAnsi="JetBrains Mono"/>
+          <w:b/>
+          <w:i w:val="false"/>
+          <w:color w:val="F97BB0"/>
+          <w:sz w:val="23"/>
+        </w:rPr>
+        <w:t xml:space="preserve">select </w:t>
+      </w:r>
+      <w:r>
+        <w:rPr>
+          <w:rFonts w:ascii="JetBrains Mono" w:hAnsi="JetBrains Mono"/>
+          <w:b w:val="false"/>
+          <w:i/>
+          <w:color w:val="75C2B3"/>
+          <w:sz w:val="23"/>
+        </w:rPr>
+        <w:t>count</w:t>
+      </w:r>
+      <w:r>
+        <w:rPr>
+          <w:rFonts w:ascii="JetBrains Mono" w:hAnsi="JetBrains Mono"/>
+          <w:b w:val="false"/>
+          <w:i w:val="false"/>
+          <w:color w:val="DFDFE0"/>
+          <w:sz w:val="23"/>
+        </w:rPr>
+        <w:t>(</w:t>
+      </w:r>
+      <w:r>
+        <w:rPr>
+          <w:rFonts w:ascii="JetBrains Mono" w:hAnsi="JetBrains Mono"/>
+          <w:b w:val="false"/>
+          <w:i w:val="false"/>
+          <w:color w:val="FFC66D"/>
+          <w:sz w:val="23"/>
+        </w:rPr>
+        <w:t>*</w:t>
+      </w:r>
+      <w:r>
+        <w:rPr>
+          <w:rFonts w:ascii="JetBrains Mono" w:hAnsi="JetBrains Mono"/>
+          <w:b w:val="false"/>
+          <w:i w:val="false"/>
+          <w:color w:val="DFDFE0"/>
+          <w:sz w:val="23"/>
+        </w:rPr>
+        <w:t xml:space="preserve">) </w:t>
+      </w:r>
+      <w:r>
+        <w:rPr>
+          <w:rFonts w:ascii="JetBrains Mono" w:hAnsi="JetBrains Mono"/>
+          <w:b/>
+          <w:i w:val="false"/>
+          <w:color w:val="F97BB0"/>
+          <w:sz w:val="23"/>
+        </w:rPr>
+        <w:t xml:space="preserve">from </w:t>
+      </w:r>
+      <w:r>
+        <w:rPr>
+          <w:rFonts w:ascii="JetBrains Mono" w:hAnsi="JetBrains Mono"/>
+          <w:b w:val="false"/>
+          <w:i w:val="false"/>
+          <w:color w:val="DFDFE0"/>
+          <w:sz w:val="23"/>
+        </w:rPr>
+        <w:t>(</w:t>
+      </w:r>
+      <w:r>
+        <w:rPr>
+          <w:rFonts w:ascii="JetBrains Mono" w:hAnsi="JetBrains Mono"/>
+          <w:b/>
+          <w:i w:val="false"/>
+          <w:color w:val="F97BB0"/>
+          <w:sz w:val="23"/>
+        </w:rPr>
+        <w:t xml:space="preserve">select </w:t>
+      </w:r>
+      <w:r>
+        <w:rPr>
+          <w:rFonts w:ascii="JetBrains Mono" w:hAnsi="JetBrains Mono"/>
+          <w:b w:val="false"/>
+          <w:i w:val="false"/>
+          <w:color w:val="82E6FF"/>
+          <w:sz w:val="23"/>
+        </w:rPr>
+        <w:t>"Н_ВЕДОМОСТИ"</w:t>
+      </w:r>
+      <w:r>
+        <w:rPr>
+          <w:rFonts w:ascii="JetBrains Mono" w:hAnsi="JetBrains Mono"/>
+          <w:b w:val="false"/>
+          <w:i w:val="false"/>
+          <w:color w:val="DFDFE0"/>
+          <w:sz w:val="23"/>
+        </w:rPr>
+        <w:t>.</w:t>
+      </w:r>
+      <w:r>
+        <w:rPr>
+          <w:rFonts w:ascii="JetBrains Mono" w:hAnsi="JetBrains Mono"/>
+          <w:b w:val="false"/>
+          <w:i w:val="false"/>
+          <w:color w:val="49B0CE"/>
+          <w:sz w:val="23"/>
+        </w:rPr>
+        <w:t>"ЧЛВК_ИД"</w:t>
+      </w:r>
+      <w:r>
+        <w:rPr>
+          <w:rFonts w:ascii="JetBrains Mono" w:hAnsi="JetBrains Mono"/>
+          <w:b w:val="false"/>
+          <w:i w:val="false"/>
+          <w:color w:val="DFDFE0"/>
+          <w:sz w:val="23"/>
+        </w:rPr>
+        <w:t xml:space="preserve">, </w:t>
+      </w:r>
+      <w:r>
+        <w:rPr>
+          <w:rFonts w:ascii="JetBrains Mono" w:hAnsi="JetBrains Mono"/>
+          <w:b w:val="false"/>
+          <w:i/>
+          <w:color w:val="75C2B3"/>
+          <w:sz w:val="23"/>
+        </w:rPr>
+        <w:t>max</w:t>
+      </w:r>
+      <w:r>
+        <w:rPr>
+          <w:rFonts w:ascii="JetBrains Mono" w:hAnsi="JetBrains Mono"/>
+          <w:b w:val="false"/>
+          <w:i w:val="false"/>
+          <w:color w:val="DFDFE0"/>
+          <w:sz w:val="23"/>
+        </w:rPr>
+        <w:t>(</w:t>
+      </w:r>
+      <w:r>
+        <w:rPr>
+          <w:rFonts w:ascii="JetBrains Mono" w:hAnsi="JetBrains Mono"/>
+          <w:b w:val="false"/>
+          <w:i w:val="false"/>
+          <w:color w:val="82E6FF"/>
+          <w:sz w:val="23"/>
+        </w:rPr>
+        <w:t>"Н_ВЕДОМОСТИ"</w:t>
+      </w:r>
+      <w:r>
+        <w:rPr>
+          <w:rFonts w:ascii="JetBrains Mono" w:hAnsi="JetBrains Mono"/>
+          <w:b w:val="false"/>
+          <w:i w:val="false"/>
+          <w:color w:val="DFDFE0"/>
+          <w:sz w:val="23"/>
+        </w:rPr>
+        <w:t>.</w:t>
+      </w:r>
+      <w:r>
+        <w:rPr>
+          <w:rFonts w:ascii="JetBrains Mono" w:hAnsi="JetBrains Mono"/>
+          <w:b w:val="false"/>
+          <w:i w:val="false"/>
+          <w:color w:val="49B0CE"/>
+          <w:sz w:val="23"/>
+        </w:rPr>
+        <w:t>"БУКВА"</w:t>
+      </w:r>
+      <w:r>
+        <w:rPr>
+          <w:rFonts w:ascii="JetBrains Mono" w:hAnsi="JetBrains Mono"/>
+          <w:b w:val="false"/>
+          <w:i w:val="false"/>
+          <w:color w:val="DFDFE0"/>
+          <w:sz w:val="23"/>
+        </w:rPr>
+        <w:t>)</w:t>
+      </w:r>
+      <w:r>
+        <w:rPr/>
+        <w:br/>
+      </w:r>
+      <w:r>
+        <w:rPr>
+          <w:rFonts w:ascii="JetBrains Mono" w:hAnsi="JetBrains Mono"/>
+          <w:b w:val="false"/>
+          <w:i w:val="false"/>
+          <w:color w:val="DFDFE0"/>
+          <w:sz w:val="23"/>
+        </w:rPr>
+        <w:t xml:space="preserve">                      </w:t>
+      </w:r>
+      <w:r>
+        <w:rPr>
+          <w:rFonts w:ascii="JetBrains Mono" w:hAnsi="JetBrains Mono"/>
+          <w:b/>
+          <w:i w:val="false"/>
+          <w:color w:val="F97BB0"/>
+          <w:sz w:val="23"/>
+        </w:rPr>
+        <w:t xml:space="preserve">from </w:t>
+      </w:r>
+      <w:r>
+        <w:rPr>
+          <w:rFonts w:ascii="JetBrains Mono" w:hAnsi="JetBrains Mono"/>
+          <w:b w:val="false"/>
+          <w:i w:val="false"/>
+          <w:color w:val="82E6FF"/>
+          <w:sz w:val="23"/>
+        </w:rPr>
+        <w:t>"Н_ВЕДОМОСТИ"</w:t>
+      </w:r>
+      <w:r>
+        <w:rPr/>
+        <w:br/>
+      </w:r>
+      <w:r>
+        <w:rPr>
+          <w:rFonts w:ascii="JetBrains Mono" w:hAnsi="JetBrains Mono"/>
+          <w:b w:val="false"/>
+          <w:i w:val="false"/>
+          <w:color w:val="82E6FF"/>
+          <w:sz w:val="23"/>
+        </w:rPr>
+        <w:t xml:space="preserve">                      </w:t>
+      </w:r>
+      <w:r>
+        <w:rPr>
+          <w:rFonts w:ascii="JetBrains Mono" w:hAnsi="JetBrains Mono"/>
+          <w:b/>
+          <w:i w:val="false"/>
+          <w:color w:val="F97BB0"/>
+          <w:sz w:val="23"/>
+        </w:rPr>
+        <w:t xml:space="preserve">where </w:t>
+      </w:r>
+      <w:r>
+        <w:rPr>
+          <w:rFonts w:ascii="JetBrains Mono" w:hAnsi="JetBrains Mono"/>
+          <w:b w:val="false"/>
+          <w:i w:val="false"/>
+          <w:color w:val="82E6FF"/>
+          <w:sz w:val="23"/>
+        </w:rPr>
+        <w:t>"Н_ВЕДОМОСТИ"</w:t>
+      </w:r>
+      <w:r>
+        <w:rPr>
+          <w:rFonts w:ascii="JetBrains Mono" w:hAnsi="JetBrains Mono"/>
+          <w:b w:val="false"/>
+          <w:i w:val="false"/>
+          <w:color w:val="DFDFE0"/>
+          <w:sz w:val="23"/>
+        </w:rPr>
+        <w:t>.</w:t>
+      </w:r>
+      <w:r>
+        <w:rPr>
+          <w:rFonts w:ascii="JetBrains Mono" w:hAnsi="JetBrains Mono"/>
+          <w:b w:val="false"/>
+          <w:i w:val="false"/>
+          <w:color w:val="49B0CE"/>
+          <w:sz w:val="23"/>
+        </w:rPr>
+        <w:t xml:space="preserve">"БУКВА" </w:t>
+      </w:r>
+      <w:r>
+        <w:rPr>
+          <w:rFonts w:ascii="JetBrains Mono" w:hAnsi="JetBrains Mono"/>
+          <w:b/>
+          <w:i w:val="false"/>
+          <w:color w:val="F97BB0"/>
+          <w:sz w:val="23"/>
+        </w:rPr>
+        <w:t>is not null</w:t>
+      </w:r>
+      <w:r>
+        <w:rPr/>
+        <w:br/>
+      </w:r>
+      <w:r>
+        <w:rPr>
+          <w:rFonts w:ascii="JetBrains Mono" w:hAnsi="JetBrains Mono"/>
+          <w:b/>
+          <w:i w:val="false"/>
+          <w:color w:val="F97BB0"/>
+          <w:sz w:val="23"/>
+        </w:rPr>
+        <w:t xml:space="preserve">                      group by </w:t>
+      </w:r>
+      <w:r>
+        <w:rPr>
+          <w:rFonts w:ascii="JetBrains Mono" w:hAnsi="JetBrains Mono"/>
+          <w:b w:val="false"/>
+          <w:i w:val="false"/>
+          <w:color w:val="82E6FF"/>
+          <w:sz w:val="23"/>
+        </w:rPr>
+        <w:t>"Н_ВЕДОМОСТИ"</w:t>
+      </w:r>
+      <w:r>
+        <w:rPr>
+          <w:rFonts w:ascii="JetBrains Mono" w:hAnsi="JetBrains Mono"/>
+          <w:b w:val="false"/>
+          <w:i w:val="false"/>
+          <w:color w:val="DFDFE0"/>
+          <w:sz w:val="23"/>
+        </w:rPr>
+        <w:t>.</w:t>
+      </w:r>
+      <w:r>
+        <w:rPr>
+          <w:rFonts w:ascii="JetBrains Mono" w:hAnsi="JetBrains Mono"/>
+          <w:b w:val="false"/>
+          <w:i w:val="false"/>
+          <w:color w:val="49B0CE"/>
+          <w:sz w:val="23"/>
+        </w:rPr>
+        <w:t>"ЧЛВК_ИД"</w:t>
+      </w:r>
+      <w:r>
+        <w:rPr/>
+        <w:br/>
+      </w:r>
+      <w:r>
+        <w:rPr>
+          <w:rFonts w:ascii="JetBrains Mono" w:hAnsi="JetBrains Mono"/>
+          <w:b w:val="false"/>
+          <w:i w:val="false"/>
+          <w:color w:val="49B0CE"/>
+          <w:sz w:val="23"/>
+        </w:rPr>
+        <w:t xml:space="preserve">                      </w:t>
+      </w:r>
+      <w:r>
+        <w:rPr>
+          <w:rFonts w:ascii="JetBrains Mono" w:hAnsi="JetBrains Mono"/>
+          <w:b/>
+          <w:i w:val="false"/>
+          <w:color w:val="F97BB0"/>
+          <w:sz w:val="23"/>
+        </w:rPr>
+        <w:t xml:space="preserve">having </w:t>
+      </w:r>
+      <w:r>
+        <w:rPr>
+          <w:rFonts w:ascii="JetBrains Mono" w:hAnsi="JetBrains Mono"/>
+          <w:b w:val="false"/>
+          <w:i/>
+          <w:color w:val="75C2B3"/>
+          <w:sz w:val="23"/>
+        </w:rPr>
+        <w:t>max</w:t>
+      </w:r>
+      <w:r>
+        <w:rPr>
+          <w:rFonts w:ascii="JetBrains Mono" w:hAnsi="JetBrains Mono"/>
+          <w:b w:val="false"/>
+          <w:i w:val="false"/>
+          <w:color w:val="DFDFE0"/>
+          <w:sz w:val="23"/>
+        </w:rPr>
+        <w:t>(</w:t>
+      </w:r>
+      <w:r>
+        <w:rPr>
+          <w:rFonts w:ascii="JetBrains Mono" w:hAnsi="JetBrains Mono"/>
+          <w:b w:val="false"/>
+          <w:i w:val="false"/>
+          <w:color w:val="82E6FF"/>
+          <w:sz w:val="23"/>
+        </w:rPr>
+        <w:t>"Н_ВЕДОМОСТИ"</w:t>
+      </w:r>
+      <w:r>
+        <w:rPr>
+          <w:rFonts w:ascii="JetBrains Mono" w:hAnsi="JetBrains Mono"/>
+          <w:b w:val="false"/>
+          <w:i w:val="false"/>
+          <w:color w:val="DFDFE0"/>
+          <w:sz w:val="23"/>
+        </w:rPr>
+        <w:t>.</w:t>
+      </w:r>
+      <w:r>
+        <w:rPr>
+          <w:rFonts w:ascii="JetBrains Mono" w:hAnsi="JetBrains Mono"/>
+          <w:b w:val="false"/>
+          <w:i w:val="false"/>
+          <w:color w:val="49B0CE"/>
+          <w:sz w:val="23"/>
+        </w:rPr>
+        <w:t>"БУКВА"</w:t>
+      </w:r>
+      <w:r>
+        <w:rPr>
+          <w:rFonts w:ascii="JetBrains Mono" w:hAnsi="JetBrains Mono"/>
+          <w:b w:val="false"/>
+          <w:i w:val="false"/>
+          <w:color w:val="DFDFE0"/>
+          <w:sz w:val="23"/>
+        </w:rPr>
+        <w:t xml:space="preserve">) &lt;= </w:t>
+      </w:r>
+      <w:r>
+        <w:rPr>
+          <w:rFonts w:ascii="JetBrains Mono" w:hAnsi="JetBrains Mono"/>
+          <w:b w:val="false"/>
+          <w:i w:val="false"/>
+          <w:color w:val="FF806C"/>
+          <w:sz w:val="23"/>
+        </w:rPr>
+        <w:t>'D'</w:t>
+      </w:r>
+      <w:r>
+        <w:rPr/>
+        <w:br/>
+      </w:r>
+      <w:r>
+        <w:rPr>
+          <w:rFonts w:ascii="JetBrains Mono" w:hAnsi="JetBrains Mono"/>
+          <w:b w:val="false"/>
+          <w:i w:val="false"/>
+          <w:color w:val="DFDFE0"/>
+          <w:sz w:val="23"/>
+        </w:rPr>
+        <w:t xml:space="preserve">) </w:t>
+      </w:r>
+      <w:r>
+        <w:rPr>
+          <w:rFonts w:ascii="JetBrains Mono" w:hAnsi="JetBrains Mono"/>
+          <w:b/>
+          <w:i w:val="false"/>
+          <w:color w:val="F97BB0"/>
+          <w:sz w:val="23"/>
+        </w:rPr>
+        <w:t xml:space="preserve">as </w:t>
+      </w:r>
+      <w:r>
+        <w:rPr>
+          <w:rFonts w:ascii="JetBrains Mono" w:hAnsi="JetBrains Mono"/>
+          <w:b w:val="false"/>
+          <w:i w:val="false"/>
+          <w:color w:val="FCFCFC"/>
+          <w:sz w:val="23"/>
+        </w:rPr>
+        <w:t>counter</w:t>
+      </w:r>
+      <w:r>
+        <w:rPr>
+          <w:rFonts w:ascii="JetBrains Mono" w:hAnsi="JetBrains Mono"/>
+          <w:b w:val="false"/>
+          <w:i w:val="false"/>
+          <w:color w:val="DFDFE0"/>
+          <w:sz w:val="23"/>
+        </w:rPr>
+        <w:t>;</w:t>
+      </w:r>
+      <w:r>
+        <w:rPr/>
+        <w:br/>
+      </w:r>
+    </w:p>
+    <w:p>
+      <w:pPr>
+        <w:pStyle w:val="Normal"/>
+        <w:spacing w:before="0" w:after="20"/>
+        <w:jc w:val="left"/>
+        <w:rPr/>
+      </w:pPr>
+      <w:r>
+        <w:rPr/>
+        <w:br/>
+      </w:r>
+      <w:r>
+        <w:drawing>
+          <wp:anchor behindDoc="0" distT="0" distB="0" distL="0" distR="0" simplePos="0" locked="0" layoutInCell="0" allowOverlap="1" relativeHeight="9">
+            <wp:simplePos x="0" y="0"/>
+            <wp:positionH relativeFrom="column">
+              <wp:align>center</wp:align>
+            </wp:positionH>
+            <wp:positionV relativeFrom="paragraph">
+              <wp:posOffset>635</wp:posOffset>
+            </wp:positionV>
+            <wp:extent cx="6336030" cy="1449705"/>
+            <wp:effectExtent l="0" t="0" r="0" b="0"/>
+            <wp:wrapSquare wrapText="largest"/>
+            <wp:docPr id="8" name="Изображение8" descr=""/>
+            <wp:cNvGraphicFramePr>
+              <a:graphicFrameLocks xmlns:a="http://schemas.openxmlformats.org/drawingml/2006/main" noChangeAspect="1"/>
+            </wp:cNvGraphicFramePr>
+            <a:graphic xmlns:a="http://schemas.openxmlformats.org/drawingml/2006/main">
+              <a:graphicData uri="http://schemas.openxmlformats.org/drawingml/2006/picture">
+                <pic:pic xmlns:pic="http://schemas.openxmlformats.org/drawingml/2006/picture">
+                  <pic:nvPicPr>
+                    <pic:cNvPr id="8" name="Изображение8" descr=""/>
+                    <pic:cNvPicPr>
+                      <a:picLocks noChangeAspect="1" noChangeArrowheads="1"/>
+                    </pic:cNvPicPr>
+                  </pic:nvPicPr>
+                  <pic:blipFill>
+                    <a:blip r:embed="rId9"/>
+                    <a:stretch>
+                      <a:fillRect/>
+                    </a:stretch>
+                  </pic:blipFill>
+                  <pic:spPr bwMode="auto">
+                    <a:xfrm>
+                      <a:off x="0" y="0"/>
+                      <a:ext cx="6336030" cy="1449705"/>
+                    </a:xfrm>
+                    <a:prstGeom prst="rect">
+                      <a:avLst/>
+                    </a:prstGeom>
+                  </pic:spPr>
+                </pic:pic>
+              </a:graphicData>
+            </a:graphic>
+          </wp:anchor>
+        </w:drawing>
+      </w:r>
+      <w:r>
+        <w:rPr/>
+        <w:br/>
+        <w:br/>
+        <w:br/>
+        <w:br/>
+        <w:br/>
+      </w:r>
+      <w:r>
+        <w:rPr>
+          <w:b/>
+          <w:bCs/>
+        </w:rPr>
         <w:t>Вывод</w:t>
       </w:r>
       <w:r>
@@ -7282,9 +7748,9 @@
       </w:r>
     </w:p>
     <w:sectPr>
-      <w:footerReference w:type="even" r:id="rId3"/>
-      <w:footerReference w:type="default" r:id="rId4"/>
-      <w:footerReference w:type="first" r:id="rId5"/>
+      <w:footerReference w:type="even" r:id="rId10"/>
+      <w:footerReference w:type="default" r:id="rId11"/>
+      <w:footerReference w:type="first" r:id="rId12"/>
       <w:type w:val="nextPage"/>
       <w:pgSz w:w="11906" w:h="16838"/>
       <w:pgMar w:left="1404" w:right="524" w:gutter="0" w:header="0" w:top="770" w:footer="720" w:bottom="901"/>
@@ -7360,7 +7826,7 @@
     </w:r>
     <w:r>
       <w:rPr/>
-      <w:t>5</w:t>
+      <w:t>7</w:t>
     </w:r>
     <w:r>
       <w:rPr/>

</xml_diff>